<commit_message>
test and doc and add enpoints id and put
</commit_message>
<xml_diff>
--- a/POPADIUC_CLAUDIU_RAPPOT_JAVA.docx
+++ b/POPADIUC_CLAUDIU_RAPPOT_JAVA.docx
@@ -3229,108 +3229,107 @@
           <w:rFonts w:asciiTheme="minorHAnsi" w:hAnsiTheme="minorHAnsi" w:cstheme="minorHAnsi"/>
           <w:lang w:val="fr-BE"/>
         </w:rPr>
-        <w:t xml:space="preserve">En ce qui concerne les autres </w:t>
-      </w:r>
-      <w:proofErr w:type="spellStart"/>
-      <w:r>
-        <w:rPr>
-          <w:rFonts w:asciiTheme="minorHAnsi" w:hAnsiTheme="minorHAnsi" w:cstheme="minorHAnsi"/>
-          <w:lang w:val="fr-BE"/>
-        </w:rPr>
-        <w:t>Endpoints</w:t>
-      </w:r>
-      <w:proofErr w:type="spellEnd"/>
-      <w:r>
-        <w:rPr>
-          <w:rFonts w:asciiTheme="minorHAnsi" w:hAnsiTheme="minorHAnsi" w:cstheme="minorHAnsi"/>
-          <w:lang w:val="fr-BE"/>
-        </w:rPr>
-        <w:t xml:space="preserve"> des autres contrôleurs, c’est toujours le même principe, pour </w:t>
-      </w:r>
-      <w:r>
-        <w:rPr>
-          <w:rFonts w:asciiTheme="minorHAnsi" w:hAnsiTheme="minorHAnsi" w:cstheme="minorHAnsi"/>
-          <w:lang w:val="fr-BE"/>
-        </w:rPr>
-        <w:t xml:space="preserve">les </w:t>
-      </w:r>
-      <w:proofErr w:type="spellStart"/>
-      <w:r>
-        <w:rPr>
-          <w:rFonts w:asciiTheme="minorHAnsi" w:hAnsiTheme="minorHAnsi" w:cstheme="minorHAnsi"/>
-          <w:lang w:val="fr-BE"/>
-        </w:rPr>
-        <w:t>fights</w:t>
-      </w:r>
-      <w:proofErr w:type="spellEnd"/>
-      <w:r>
-        <w:rPr>
-          <w:rFonts w:asciiTheme="minorHAnsi" w:hAnsiTheme="minorHAnsi" w:cstheme="minorHAnsi"/>
-          <w:lang w:val="fr-BE"/>
-        </w:rPr>
-        <w:t xml:space="preserve"> tactique, vous avez pour voir toutes les tactiques : </w:t>
-      </w:r>
-    </w:p>
-    <w:p>
-      <w:pPr>
-        <w:rPr>
-          <w:rFonts w:asciiTheme="minorHAnsi" w:hAnsiTheme="minorHAnsi" w:cstheme="minorHAnsi"/>
-          <w:lang w:val="fr-BE"/>
-        </w:rPr>
-      </w:pPr>
-      <w:hyperlink r:id="rId21" w:history="1">
-        <w:r>
-          <w:rPr>
-            <w:rStyle w:val="Lienhypertexte"/>
-            <w:rFonts w:asciiTheme="minorHAnsi" w:hAnsiTheme="minorHAnsi" w:cstheme="minorHAnsi"/>
-            <w:lang w:val="fr-BE"/>
-          </w:rPr>
-          <w:t>http://localhost:8080/api/fight-tactics</w:t>
-        </w:r>
-      </w:hyperlink>
-    </w:p>
-    <w:p>
-      <w:pPr>
-        <w:rPr>
-          <w:rFonts w:asciiTheme="minorHAnsi" w:hAnsiTheme="minorHAnsi" w:cstheme="minorHAnsi"/>
-          <w:lang w:val="fr-BE"/>
-        </w:rPr>
-      </w:pPr>
-      <w:r>
-        <w:rPr>
-          <w:rFonts w:asciiTheme="minorHAnsi" w:hAnsiTheme="minorHAnsi" w:cstheme="minorHAnsi"/>
-          <w:lang w:val="fr-BE"/>
-        </w:rPr>
-        <w:t>Pour ajouter une tactique :</w:t>
-      </w:r>
-    </w:p>
-    <w:p>
-      <w:pPr>
-        <w:rPr>
-          <w:rFonts w:asciiTheme="minorHAnsi" w:hAnsiTheme="minorHAnsi" w:cstheme="minorHAnsi"/>
-          <w:lang w:val="fr-BE"/>
-        </w:rPr>
-      </w:pPr>
-      <w:hyperlink r:id="rId22" w:history="1">
-        <w:r>
-          <w:rPr>
-            <w:rStyle w:val="Lienhypertexte"/>
-            <w:rFonts w:asciiTheme="minorHAnsi" w:hAnsiTheme="minorHAnsi" w:cstheme="minorHAnsi"/>
-            <w:lang w:val="fr-BE"/>
-          </w:rPr>
-          <w:t>http://localhost:8080/api/fight-tactics/add</w:t>
-        </w:r>
-      </w:hyperlink>
-      <w:r>
-        <w:rPr>
-          <w:rFonts w:asciiTheme="minorHAnsi" w:hAnsiTheme="minorHAnsi" w:cstheme="minorHAnsi"/>
-          <w:lang w:val="fr-BE"/>
-        </w:rPr>
+        <w:t xml:space="preserve">Récupérer les personnages </w:t>
+      </w:r>
+      <w:r>
+        <w:rPr>
+          <w:rFonts w:asciiTheme="minorHAnsi" w:hAnsiTheme="minorHAnsi" w:cstheme="minorHAnsi"/>
+          <w:lang w:val="fr-BE"/>
+        </w:rPr>
+        <w:t>par ID</w:t>
+      </w:r>
+      <w:r>
+        <w:rPr>
+          <w:rFonts w:asciiTheme="minorHAnsi" w:hAnsiTheme="minorHAnsi" w:cstheme="minorHAnsi"/>
+          <w:lang w:val="fr-BE"/>
+        </w:rPr>
+        <w:t xml:space="preserve"> :</w:t>
+      </w:r>
+    </w:p>
+    <w:p>
+      <w:pPr>
+        <w:rPr>
+          <w:rFonts w:asciiTheme="minorHAnsi" w:hAnsiTheme="minorHAnsi" w:cstheme="minorHAnsi"/>
+          <w:lang w:val="fr-BE"/>
+        </w:rPr>
+      </w:pPr>
+      <w:r>
+        <w:rPr>
+          <w:rFonts w:asciiTheme="minorHAnsi" w:hAnsiTheme="minorHAnsi" w:cstheme="minorHAnsi"/>
+          <w:lang w:val="fr-BE"/>
+        </w:rPr>
+        <w:t>Point de terminaison : http://localhost:8080/api/characters/</w:t>
+      </w:r>
+      <w:r>
+        <w:rPr>
+          <w:rFonts w:asciiTheme="minorHAnsi" w:hAnsiTheme="minorHAnsi" w:cstheme="minorHAnsi"/>
+          <w:lang w:val="fr-BE"/>
+        </w:rPr>
+        <w:t>getByID/2</w:t>
+      </w:r>
+    </w:p>
+    <w:p>
+      <w:pPr>
+        <w:rPr>
+          <w:rFonts w:asciiTheme="minorHAnsi" w:hAnsiTheme="minorHAnsi" w:cstheme="minorHAnsi"/>
+          <w:lang w:val="fr-BE"/>
+        </w:rPr>
+      </w:pPr>
+      <w:r>
+        <w:rPr>
+          <w:rFonts w:asciiTheme="minorHAnsi" w:hAnsiTheme="minorHAnsi" w:cstheme="minorHAnsi"/>
+          <w:lang w:val="fr-BE"/>
+        </w:rPr>
+        <w:t>Retourne le</w:t>
+      </w:r>
+      <w:r>
+        <w:rPr>
+          <w:rFonts w:asciiTheme="minorHAnsi" w:hAnsiTheme="minorHAnsi" w:cstheme="minorHAnsi"/>
+          <w:lang w:val="fr-BE"/>
+        </w:rPr>
+        <w:t xml:space="preserve"> </w:t>
+      </w:r>
+      <w:r>
+        <w:rPr>
+          <w:rFonts w:asciiTheme="minorHAnsi" w:hAnsiTheme="minorHAnsi" w:cstheme="minorHAnsi"/>
+          <w:lang w:val="fr-BE"/>
+        </w:rPr>
+        <w:t>personnage</w:t>
+      </w:r>
+      <w:r>
+        <w:rPr>
+          <w:rFonts w:asciiTheme="minorHAnsi" w:hAnsiTheme="minorHAnsi" w:cstheme="minorHAnsi"/>
+          <w:lang w:val="fr-BE"/>
+        </w:rPr>
+        <w:t xml:space="preserve"> dont l’ID vaux 2</w:t>
+      </w:r>
+    </w:p>
+    <w:p>
+      <w:pPr>
+        <w:rPr>
+          <w:rFonts w:asciiTheme="minorHAnsi" w:hAnsiTheme="minorHAnsi" w:cstheme="minorHAnsi"/>
+          <w:lang w:val="fr-BE"/>
+        </w:rPr>
+      </w:pPr>
+    </w:p>
+    <w:p>
+      <w:pPr>
+        <w:rPr>
+          <w:rFonts w:asciiTheme="minorHAnsi" w:hAnsiTheme="minorHAnsi" w:cstheme="minorHAnsi"/>
+          <w:lang w:val="fr-BE"/>
+        </w:rPr>
+      </w:pPr>
+      <w:r>
+        <w:rPr>
+          <w:rFonts w:asciiTheme="minorHAnsi" w:hAnsiTheme="minorHAnsi" w:cstheme="minorHAnsi"/>
+          <w:lang w:val="fr-BE"/>
+        </w:rPr>
+        <w:lastRenderedPageBreak/>
         <w:drawing>
-          <wp:inline distT="0" distB="0" distL="0" distR="0" wp14:anchorId="24390A14" wp14:editId="54D2F1BC">
-            <wp:extent cx="4888727" cy="1292539"/>
-            <wp:effectExtent l="152400" t="152400" r="369570" b="365125"/>
-            <wp:docPr id="1024040483" name="Image 1" descr="Une image contenant texte, logiciel, Logiciel multimédia, multimédia&#10;&#10;Description générée automatiquement"/>
+          <wp:inline distT="0" distB="0" distL="0" distR="0" wp14:anchorId="6E91831A" wp14:editId="29304C8C">
+            <wp:extent cx="6419850" cy="3876675"/>
+            <wp:effectExtent l="0" t="0" r="0" b="9525"/>
+            <wp:docPr id="48279879" name="Image 1" descr="Une image contenant texte, capture d’écran, logiciel, Logiciel multimédia&#10;&#10;Description générée automatiquement"/>
             <wp:cNvGraphicFramePr>
               <a:graphicFrameLocks xmlns:a="http://schemas.openxmlformats.org/drawingml/2006/main" noChangeAspect="1"/>
             </wp:cNvGraphicFramePr>
@@ -3338,7 +3337,1807 @@
               <a:graphicData uri="http://schemas.openxmlformats.org/drawingml/2006/picture">
                 <pic:pic xmlns:pic="http://schemas.openxmlformats.org/drawingml/2006/picture">
                   <pic:nvPicPr>
-                    <pic:cNvPr id="1024040483" name="Image 1" descr="Une image contenant texte, logiciel, Logiciel multimédia, multimédia&#10;&#10;Description générée automatiquement"/>
+                    <pic:cNvPr id="48279879" name="Image 1" descr="Une image contenant texte, capture d’écran, logiciel, Logiciel multimédia&#10;&#10;Description générée automatiquement"/>
+                    <pic:cNvPicPr/>
+                  </pic:nvPicPr>
+                  <pic:blipFill>
+                    <a:blip r:embed="rId21"/>
+                    <a:stretch>
+                      <a:fillRect/>
+                    </a:stretch>
+                  </pic:blipFill>
+                  <pic:spPr>
+                    <a:xfrm>
+                      <a:off x="0" y="0"/>
+                      <a:ext cx="6419850" cy="3876675"/>
+                    </a:xfrm>
+                    <a:prstGeom prst="rect">
+                      <a:avLst/>
+                    </a:prstGeom>
+                  </pic:spPr>
+                </pic:pic>
+              </a:graphicData>
+            </a:graphic>
+          </wp:inline>
+        </w:drawing>
+      </w:r>
+    </w:p>
+    <w:p>
+      <w:pPr>
+        <w:rPr>
+          <w:rFonts w:asciiTheme="minorHAnsi" w:hAnsiTheme="minorHAnsi" w:cstheme="minorHAnsi"/>
+          <w:lang w:val="fr-BE"/>
+        </w:rPr>
+      </w:pPr>
+      <w:r>
+        <w:rPr>
+          <w:rFonts w:asciiTheme="minorHAnsi" w:hAnsiTheme="minorHAnsi" w:cstheme="minorHAnsi"/>
+          <w:lang w:val="fr-BE"/>
+        </w:rPr>
+        <w:t>Modifier les données d’un personnage selon son ID</w:t>
+      </w:r>
+    </w:p>
+    <w:p>
+      <w:pPr>
+        <w:rPr>
+          <w:rFonts w:asciiTheme="minorHAnsi" w:hAnsiTheme="minorHAnsi" w:cstheme="minorHAnsi"/>
+          <w:lang w:val="fr-BE"/>
+        </w:rPr>
+      </w:pPr>
+      <w:r>
+        <w:rPr>
+          <w:rFonts w:asciiTheme="minorHAnsi" w:hAnsiTheme="minorHAnsi" w:cstheme="minorHAnsi"/>
+          <w:lang w:val="fr-BE"/>
+        </w:rPr>
+        <w:t>Point de terminaison : http://localhost:8080/api/characters/</w:t>
+      </w:r>
+      <w:r>
+        <w:rPr>
+          <w:rFonts w:asciiTheme="minorHAnsi" w:hAnsiTheme="minorHAnsi" w:cstheme="minorHAnsi"/>
+          <w:lang w:val="fr-BE"/>
+        </w:rPr>
+        <w:t>put</w:t>
+      </w:r>
+      <w:r>
+        <w:rPr>
+          <w:rFonts w:asciiTheme="minorHAnsi" w:hAnsiTheme="minorHAnsi" w:cstheme="minorHAnsi"/>
+          <w:lang w:val="fr-BE"/>
+        </w:rPr>
+        <w:t>/</w:t>
+      </w:r>
+      <w:r>
+        <w:rPr>
+          <w:rFonts w:asciiTheme="minorHAnsi" w:hAnsiTheme="minorHAnsi" w:cstheme="minorHAnsi"/>
+          <w:lang w:val="fr-BE"/>
+        </w:rPr>
+        <w:t>5</w:t>
+      </w:r>
+    </w:p>
+    <w:p>
+      <w:pPr>
+        <w:rPr>
+          <w:rFonts w:asciiTheme="minorHAnsi" w:hAnsiTheme="minorHAnsi" w:cstheme="minorHAnsi"/>
+          <w:lang w:val="fr-BE"/>
+        </w:rPr>
+      </w:pPr>
+      <w:r>
+        <w:rPr>
+          <w:rFonts w:asciiTheme="minorHAnsi" w:hAnsiTheme="minorHAnsi" w:cstheme="minorHAnsi"/>
+          <w:lang w:val="fr-BE"/>
+        </w:rPr>
+        <w:t>Modifie les données du personnage dont l’ID vaux 5</w:t>
+      </w:r>
+    </w:p>
+    <w:p>
+      <w:pPr>
+        <w:rPr>
+          <w:rFonts w:asciiTheme="minorHAnsi" w:hAnsiTheme="minorHAnsi" w:cstheme="minorHAnsi"/>
+          <w:lang w:val="fr-BE"/>
+        </w:rPr>
+      </w:pPr>
+      <w:r>
+        <w:rPr>
+          <w:rFonts w:asciiTheme="minorHAnsi" w:hAnsiTheme="minorHAnsi" w:cstheme="minorHAnsi"/>
+          <w:lang w:val="fr-BE"/>
+        </w:rPr>
+        <w:t xml:space="preserve">Voici un avant de </w:t>
+      </w:r>
+      <w:proofErr w:type="spellStart"/>
+      <w:r>
+        <w:rPr>
+          <w:rFonts w:asciiTheme="minorHAnsi" w:hAnsiTheme="minorHAnsi" w:cstheme="minorHAnsi"/>
+          <w:lang w:val="fr-BE"/>
+        </w:rPr>
+        <w:t>l’id</w:t>
+      </w:r>
+      <w:proofErr w:type="spellEnd"/>
+      <w:r>
+        <w:rPr>
+          <w:rFonts w:asciiTheme="minorHAnsi" w:hAnsiTheme="minorHAnsi" w:cstheme="minorHAnsi"/>
+          <w:lang w:val="fr-BE"/>
+        </w:rPr>
+        <w:t xml:space="preserve"> 5 :</w:t>
+      </w:r>
+    </w:p>
+    <w:p>
+      <w:pPr>
+        <w:widowControl/>
+        <w:shd w:val="clear" w:color="auto" w:fill="212121"/>
+        <w:autoSpaceDE/>
+        <w:autoSpaceDN/>
+        <w:spacing w:line="270" w:lineRule="atLeast"/>
+        <w:rPr>
+          <w:rFonts w:ascii="Courier New" w:eastAsia="Times New Roman" w:hAnsi="Courier New" w:cs="Courier New"/>
+          <w:color w:val="F8F8F2"/>
+          <w:sz w:val="18"/>
+          <w:szCs w:val="18"/>
+          <w:lang w:val="en-GB" w:eastAsia="en-GB"/>
+        </w:rPr>
+      </w:pPr>
+      <w:r>
+        <w:rPr>
+          <w:rFonts w:ascii="Courier New" w:eastAsia="Times New Roman" w:hAnsi="Courier New" w:cs="Courier New"/>
+          <w:color w:val="DCDCDC"/>
+          <w:sz w:val="18"/>
+          <w:szCs w:val="18"/>
+          <w:lang w:val="en-GB" w:eastAsia="en-GB"/>
+        </w:rPr>
+        <w:t>{</w:t>
+      </w:r>
+    </w:p>
+    <w:p>
+      <w:pPr>
+        <w:widowControl/>
+        <w:shd w:val="clear" w:color="auto" w:fill="212121"/>
+        <w:autoSpaceDE/>
+        <w:autoSpaceDN/>
+        <w:spacing w:line="270" w:lineRule="atLeast"/>
+        <w:rPr>
+          <w:rFonts w:ascii="Courier New" w:eastAsia="Times New Roman" w:hAnsi="Courier New" w:cs="Courier New"/>
+          <w:color w:val="F8F8F2"/>
+          <w:sz w:val="18"/>
+          <w:szCs w:val="18"/>
+          <w:lang w:val="en-GB" w:eastAsia="en-GB"/>
+        </w:rPr>
+      </w:pPr>
+      <w:r>
+        <w:rPr>
+          <w:rFonts w:ascii="Courier New" w:eastAsia="Times New Roman" w:hAnsi="Courier New" w:cs="Courier New"/>
+          <w:color w:val="F8F8F2"/>
+          <w:sz w:val="18"/>
+          <w:szCs w:val="18"/>
+          <w:lang w:val="en-GB" w:eastAsia="en-GB"/>
+        </w:rPr>
+        <w:t xml:space="preserve">    </w:t>
+      </w:r>
+      <w:r>
+        <w:rPr>
+          <w:rFonts w:ascii="Courier New" w:eastAsia="Times New Roman" w:hAnsi="Courier New" w:cs="Courier New"/>
+          <w:color w:val="9CDCFE"/>
+          <w:sz w:val="18"/>
+          <w:szCs w:val="18"/>
+          <w:lang w:val="en-GB" w:eastAsia="en-GB"/>
+        </w:rPr>
+        <w:t>"id"</w:t>
+      </w:r>
+      <w:r>
+        <w:rPr>
+          <w:rFonts w:ascii="Courier New" w:eastAsia="Times New Roman" w:hAnsi="Courier New" w:cs="Courier New"/>
+          <w:color w:val="DCDCDC"/>
+          <w:sz w:val="18"/>
+          <w:szCs w:val="18"/>
+          <w:lang w:val="en-GB" w:eastAsia="en-GB"/>
+        </w:rPr>
+        <w:t>:</w:t>
+      </w:r>
+      <w:r>
+        <w:rPr>
+          <w:rFonts w:ascii="Courier New" w:eastAsia="Times New Roman" w:hAnsi="Courier New" w:cs="Courier New"/>
+          <w:color w:val="F8F8F2"/>
+          <w:sz w:val="18"/>
+          <w:szCs w:val="18"/>
+          <w:lang w:val="en-GB" w:eastAsia="en-GB"/>
+        </w:rPr>
+        <w:t xml:space="preserve"> </w:t>
+      </w:r>
+      <w:r>
+        <w:rPr>
+          <w:rFonts w:ascii="Courier New" w:eastAsia="Times New Roman" w:hAnsi="Courier New" w:cs="Courier New"/>
+          <w:color w:val="B5CEA8"/>
+          <w:sz w:val="18"/>
+          <w:szCs w:val="18"/>
+          <w:lang w:val="en-GB" w:eastAsia="en-GB"/>
+        </w:rPr>
+        <w:t>5</w:t>
+      </w:r>
+      <w:r>
+        <w:rPr>
+          <w:rFonts w:ascii="Courier New" w:eastAsia="Times New Roman" w:hAnsi="Courier New" w:cs="Courier New"/>
+          <w:color w:val="DCDCDC"/>
+          <w:sz w:val="18"/>
+          <w:szCs w:val="18"/>
+          <w:lang w:val="en-GB" w:eastAsia="en-GB"/>
+        </w:rPr>
+        <w:t>,</w:t>
+      </w:r>
+    </w:p>
+    <w:p>
+      <w:pPr>
+        <w:widowControl/>
+        <w:shd w:val="clear" w:color="auto" w:fill="212121"/>
+        <w:autoSpaceDE/>
+        <w:autoSpaceDN/>
+        <w:spacing w:line="270" w:lineRule="atLeast"/>
+        <w:rPr>
+          <w:rFonts w:ascii="Courier New" w:eastAsia="Times New Roman" w:hAnsi="Courier New" w:cs="Courier New"/>
+          <w:color w:val="F8F8F2"/>
+          <w:sz w:val="18"/>
+          <w:szCs w:val="18"/>
+          <w:lang w:val="en-GB" w:eastAsia="en-GB"/>
+        </w:rPr>
+      </w:pPr>
+      <w:r>
+        <w:rPr>
+          <w:rFonts w:ascii="Courier New" w:eastAsia="Times New Roman" w:hAnsi="Courier New" w:cs="Courier New"/>
+          <w:color w:val="F8F8F2"/>
+          <w:sz w:val="18"/>
+          <w:szCs w:val="18"/>
+          <w:lang w:val="en-GB" w:eastAsia="en-GB"/>
+        </w:rPr>
+        <w:t xml:space="preserve">    </w:t>
+      </w:r>
+      <w:r>
+        <w:rPr>
+          <w:rFonts w:ascii="Courier New" w:eastAsia="Times New Roman" w:hAnsi="Courier New" w:cs="Courier New"/>
+          <w:color w:val="9CDCFE"/>
+          <w:sz w:val="18"/>
+          <w:szCs w:val="18"/>
+          <w:lang w:val="en-GB" w:eastAsia="en-GB"/>
+        </w:rPr>
+        <w:t>"name"</w:t>
+      </w:r>
+      <w:r>
+        <w:rPr>
+          <w:rFonts w:ascii="Courier New" w:eastAsia="Times New Roman" w:hAnsi="Courier New" w:cs="Courier New"/>
+          <w:color w:val="DCDCDC"/>
+          <w:sz w:val="18"/>
+          <w:szCs w:val="18"/>
+          <w:lang w:val="en-GB" w:eastAsia="en-GB"/>
+        </w:rPr>
+        <w:t>:</w:t>
+      </w:r>
+      <w:r>
+        <w:rPr>
+          <w:rFonts w:ascii="Courier New" w:eastAsia="Times New Roman" w:hAnsi="Courier New" w:cs="Courier New"/>
+          <w:color w:val="F8F8F2"/>
+          <w:sz w:val="18"/>
+          <w:szCs w:val="18"/>
+          <w:lang w:val="en-GB" w:eastAsia="en-GB"/>
+        </w:rPr>
+        <w:t xml:space="preserve"> </w:t>
+      </w:r>
+      <w:r>
+        <w:rPr>
+          <w:rFonts w:ascii="Courier New" w:eastAsia="Times New Roman" w:hAnsi="Courier New" w:cs="Courier New"/>
+          <w:color w:val="CE9178"/>
+          <w:sz w:val="18"/>
+          <w:szCs w:val="18"/>
+          <w:lang w:val="en-GB" w:eastAsia="en-GB"/>
+        </w:rPr>
+        <w:t>"Monkey D. Garp"</w:t>
+      </w:r>
+      <w:r>
+        <w:rPr>
+          <w:rFonts w:ascii="Courier New" w:eastAsia="Times New Roman" w:hAnsi="Courier New" w:cs="Courier New"/>
+          <w:color w:val="DCDCDC"/>
+          <w:sz w:val="18"/>
+          <w:szCs w:val="18"/>
+          <w:lang w:val="en-GB" w:eastAsia="en-GB"/>
+        </w:rPr>
+        <w:t>,</w:t>
+      </w:r>
+    </w:p>
+    <w:p>
+      <w:pPr>
+        <w:widowControl/>
+        <w:shd w:val="clear" w:color="auto" w:fill="212121"/>
+        <w:autoSpaceDE/>
+        <w:autoSpaceDN/>
+        <w:spacing w:line="270" w:lineRule="atLeast"/>
+        <w:rPr>
+          <w:rFonts w:ascii="Courier New" w:eastAsia="Times New Roman" w:hAnsi="Courier New" w:cs="Courier New"/>
+          <w:color w:val="F8F8F2"/>
+          <w:sz w:val="18"/>
+          <w:szCs w:val="18"/>
+          <w:lang w:val="en-GB" w:eastAsia="en-GB"/>
+        </w:rPr>
+      </w:pPr>
+      <w:r>
+        <w:rPr>
+          <w:rFonts w:ascii="Courier New" w:eastAsia="Times New Roman" w:hAnsi="Courier New" w:cs="Courier New"/>
+          <w:color w:val="F8F8F2"/>
+          <w:sz w:val="18"/>
+          <w:szCs w:val="18"/>
+          <w:lang w:val="en-GB" w:eastAsia="en-GB"/>
+        </w:rPr>
+        <w:t xml:space="preserve">    </w:t>
+      </w:r>
+      <w:r>
+        <w:rPr>
+          <w:rFonts w:ascii="Courier New" w:eastAsia="Times New Roman" w:hAnsi="Courier New" w:cs="Courier New"/>
+          <w:color w:val="9CDCFE"/>
+          <w:sz w:val="18"/>
+          <w:szCs w:val="18"/>
+          <w:lang w:val="en-GB" w:eastAsia="en-GB"/>
+        </w:rPr>
+        <w:t>"rank"</w:t>
+      </w:r>
+      <w:r>
+        <w:rPr>
+          <w:rFonts w:ascii="Courier New" w:eastAsia="Times New Roman" w:hAnsi="Courier New" w:cs="Courier New"/>
+          <w:color w:val="DCDCDC"/>
+          <w:sz w:val="18"/>
+          <w:szCs w:val="18"/>
+          <w:lang w:val="en-GB" w:eastAsia="en-GB"/>
+        </w:rPr>
+        <w:t>:</w:t>
+      </w:r>
+      <w:r>
+        <w:rPr>
+          <w:rFonts w:ascii="Courier New" w:eastAsia="Times New Roman" w:hAnsi="Courier New" w:cs="Courier New"/>
+          <w:color w:val="F8F8F2"/>
+          <w:sz w:val="18"/>
+          <w:szCs w:val="18"/>
+          <w:lang w:val="en-GB" w:eastAsia="en-GB"/>
+        </w:rPr>
+        <w:t xml:space="preserve"> </w:t>
+      </w:r>
+      <w:r>
+        <w:rPr>
+          <w:rFonts w:ascii="Courier New" w:eastAsia="Times New Roman" w:hAnsi="Courier New" w:cs="Courier New"/>
+          <w:color w:val="CE9178"/>
+          <w:sz w:val="18"/>
+          <w:szCs w:val="18"/>
+          <w:lang w:val="en-GB" w:eastAsia="en-GB"/>
+        </w:rPr>
+        <w:t>"Vice Admiral"</w:t>
+      </w:r>
+      <w:r>
+        <w:rPr>
+          <w:rFonts w:ascii="Courier New" w:eastAsia="Times New Roman" w:hAnsi="Courier New" w:cs="Courier New"/>
+          <w:color w:val="DCDCDC"/>
+          <w:sz w:val="18"/>
+          <w:szCs w:val="18"/>
+          <w:lang w:val="en-GB" w:eastAsia="en-GB"/>
+        </w:rPr>
+        <w:t>,</w:t>
+      </w:r>
+    </w:p>
+    <w:p>
+      <w:pPr>
+        <w:widowControl/>
+        <w:shd w:val="clear" w:color="auto" w:fill="212121"/>
+        <w:autoSpaceDE/>
+        <w:autoSpaceDN/>
+        <w:spacing w:line="270" w:lineRule="atLeast"/>
+        <w:rPr>
+          <w:rFonts w:ascii="Courier New" w:eastAsia="Times New Roman" w:hAnsi="Courier New" w:cs="Courier New"/>
+          <w:color w:val="F8F8F2"/>
+          <w:sz w:val="18"/>
+          <w:szCs w:val="18"/>
+          <w:lang w:val="en-GB" w:eastAsia="en-GB"/>
+        </w:rPr>
+      </w:pPr>
+      <w:r>
+        <w:rPr>
+          <w:rFonts w:ascii="Courier New" w:eastAsia="Times New Roman" w:hAnsi="Courier New" w:cs="Courier New"/>
+          <w:color w:val="F8F8F2"/>
+          <w:sz w:val="18"/>
+          <w:szCs w:val="18"/>
+          <w:lang w:val="en-GB" w:eastAsia="en-GB"/>
+        </w:rPr>
+        <w:t xml:space="preserve">    </w:t>
+      </w:r>
+      <w:r>
+        <w:rPr>
+          <w:rFonts w:ascii="Courier New" w:eastAsia="Times New Roman" w:hAnsi="Courier New" w:cs="Courier New"/>
+          <w:color w:val="9CDCFE"/>
+          <w:sz w:val="18"/>
+          <w:szCs w:val="18"/>
+          <w:lang w:val="en-GB" w:eastAsia="en-GB"/>
+        </w:rPr>
+        <w:t>"job"</w:t>
+      </w:r>
+      <w:r>
+        <w:rPr>
+          <w:rFonts w:ascii="Courier New" w:eastAsia="Times New Roman" w:hAnsi="Courier New" w:cs="Courier New"/>
+          <w:color w:val="DCDCDC"/>
+          <w:sz w:val="18"/>
+          <w:szCs w:val="18"/>
+          <w:lang w:val="en-GB" w:eastAsia="en-GB"/>
+        </w:rPr>
+        <w:t>:</w:t>
+      </w:r>
+      <w:r>
+        <w:rPr>
+          <w:rFonts w:ascii="Courier New" w:eastAsia="Times New Roman" w:hAnsi="Courier New" w:cs="Courier New"/>
+          <w:color w:val="F8F8F2"/>
+          <w:sz w:val="18"/>
+          <w:szCs w:val="18"/>
+          <w:lang w:val="en-GB" w:eastAsia="en-GB"/>
+        </w:rPr>
+        <w:t xml:space="preserve"> </w:t>
+      </w:r>
+      <w:r>
+        <w:rPr>
+          <w:rFonts w:ascii="Courier New" w:eastAsia="Times New Roman" w:hAnsi="Courier New" w:cs="Courier New"/>
+          <w:color w:val="CE9178"/>
+          <w:sz w:val="18"/>
+          <w:szCs w:val="18"/>
+          <w:lang w:val="en-GB" w:eastAsia="en-GB"/>
+        </w:rPr>
+        <w:t>"Marine"</w:t>
+      </w:r>
+      <w:r>
+        <w:rPr>
+          <w:rFonts w:ascii="Courier New" w:eastAsia="Times New Roman" w:hAnsi="Courier New" w:cs="Courier New"/>
+          <w:color w:val="DCDCDC"/>
+          <w:sz w:val="18"/>
+          <w:szCs w:val="18"/>
+          <w:lang w:val="en-GB" w:eastAsia="en-GB"/>
+        </w:rPr>
+        <w:t>,</w:t>
+      </w:r>
+    </w:p>
+    <w:p>
+      <w:pPr>
+        <w:widowControl/>
+        <w:shd w:val="clear" w:color="auto" w:fill="212121"/>
+        <w:autoSpaceDE/>
+        <w:autoSpaceDN/>
+        <w:spacing w:line="270" w:lineRule="atLeast"/>
+        <w:rPr>
+          <w:rFonts w:ascii="Courier New" w:eastAsia="Times New Roman" w:hAnsi="Courier New" w:cs="Courier New"/>
+          <w:color w:val="F8F8F2"/>
+          <w:sz w:val="18"/>
+          <w:szCs w:val="18"/>
+          <w:lang w:val="en-GB" w:eastAsia="en-GB"/>
+        </w:rPr>
+      </w:pPr>
+      <w:r>
+        <w:rPr>
+          <w:rFonts w:ascii="Courier New" w:eastAsia="Times New Roman" w:hAnsi="Courier New" w:cs="Courier New"/>
+          <w:color w:val="F8F8F2"/>
+          <w:sz w:val="18"/>
+          <w:szCs w:val="18"/>
+          <w:lang w:val="en-GB" w:eastAsia="en-GB"/>
+        </w:rPr>
+        <w:t xml:space="preserve">    </w:t>
+      </w:r>
+      <w:r>
+        <w:rPr>
+          <w:rFonts w:ascii="Courier New" w:eastAsia="Times New Roman" w:hAnsi="Courier New" w:cs="Courier New"/>
+          <w:color w:val="9CDCFE"/>
+          <w:sz w:val="18"/>
+          <w:szCs w:val="18"/>
+          <w:lang w:val="en-GB" w:eastAsia="en-GB"/>
+        </w:rPr>
+        <w:t>"bounty"</w:t>
+      </w:r>
+      <w:r>
+        <w:rPr>
+          <w:rFonts w:ascii="Courier New" w:eastAsia="Times New Roman" w:hAnsi="Courier New" w:cs="Courier New"/>
+          <w:color w:val="DCDCDC"/>
+          <w:sz w:val="18"/>
+          <w:szCs w:val="18"/>
+          <w:lang w:val="en-GB" w:eastAsia="en-GB"/>
+        </w:rPr>
+        <w:t>:</w:t>
+      </w:r>
+      <w:r>
+        <w:rPr>
+          <w:rFonts w:ascii="Courier New" w:eastAsia="Times New Roman" w:hAnsi="Courier New" w:cs="Courier New"/>
+          <w:color w:val="F8F8F2"/>
+          <w:sz w:val="18"/>
+          <w:szCs w:val="18"/>
+          <w:lang w:val="en-GB" w:eastAsia="en-GB"/>
+        </w:rPr>
+        <w:t xml:space="preserve"> </w:t>
+      </w:r>
+      <w:r>
+        <w:rPr>
+          <w:rFonts w:ascii="Courier New" w:eastAsia="Times New Roman" w:hAnsi="Courier New" w:cs="Courier New"/>
+          <w:color w:val="B5CEA8"/>
+          <w:sz w:val="18"/>
+          <w:szCs w:val="18"/>
+          <w:lang w:val="en-GB" w:eastAsia="en-GB"/>
+        </w:rPr>
+        <w:t>0</w:t>
+      </w:r>
+      <w:r>
+        <w:rPr>
+          <w:rFonts w:ascii="Courier New" w:eastAsia="Times New Roman" w:hAnsi="Courier New" w:cs="Courier New"/>
+          <w:color w:val="DCDCDC"/>
+          <w:sz w:val="18"/>
+          <w:szCs w:val="18"/>
+          <w:lang w:val="en-GB" w:eastAsia="en-GB"/>
+        </w:rPr>
+        <w:t>,</w:t>
+      </w:r>
+    </w:p>
+    <w:p>
+      <w:pPr>
+        <w:widowControl/>
+        <w:shd w:val="clear" w:color="auto" w:fill="212121"/>
+        <w:autoSpaceDE/>
+        <w:autoSpaceDN/>
+        <w:spacing w:line="270" w:lineRule="atLeast"/>
+        <w:rPr>
+          <w:rFonts w:ascii="Courier New" w:eastAsia="Times New Roman" w:hAnsi="Courier New" w:cs="Courier New"/>
+          <w:color w:val="F8F8F2"/>
+          <w:sz w:val="18"/>
+          <w:szCs w:val="18"/>
+          <w:lang w:val="en-GB" w:eastAsia="en-GB"/>
+        </w:rPr>
+      </w:pPr>
+      <w:r>
+        <w:rPr>
+          <w:rFonts w:ascii="Courier New" w:eastAsia="Times New Roman" w:hAnsi="Courier New" w:cs="Courier New"/>
+          <w:color w:val="F8F8F2"/>
+          <w:sz w:val="18"/>
+          <w:szCs w:val="18"/>
+          <w:lang w:val="en-GB" w:eastAsia="en-GB"/>
+        </w:rPr>
+        <w:t xml:space="preserve">    </w:t>
+      </w:r>
+      <w:r>
+        <w:rPr>
+          <w:rFonts w:ascii="Courier New" w:eastAsia="Times New Roman" w:hAnsi="Courier New" w:cs="Courier New"/>
+          <w:color w:val="9CDCFE"/>
+          <w:sz w:val="18"/>
+          <w:szCs w:val="18"/>
+          <w:lang w:val="en-GB" w:eastAsia="en-GB"/>
+        </w:rPr>
+        <w:t>"</w:t>
+      </w:r>
+      <w:proofErr w:type="spellStart"/>
+      <w:r>
+        <w:rPr>
+          <w:rFonts w:ascii="Courier New" w:eastAsia="Times New Roman" w:hAnsi="Courier New" w:cs="Courier New"/>
+          <w:color w:val="9CDCFE"/>
+          <w:sz w:val="18"/>
+          <w:szCs w:val="18"/>
+          <w:lang w:val="en-GB" w:eastAsia="en-GB"/>
+        </w:rPr>
+        <w:t>devilFruit</w:t>
+      </w:r>
+      <w:proofErr w:type="spellEnd"/>
+      <w:r>
+        <w:rPr>
+          <w:rFonts w:ascii="Courier New" w:eastAsia="Times New Roman" w:hAnsi="Courier New" w:cs="Courier New"/>
+          <w:color w:val="9CDCFE"/>
+          <w:sz w:val="18"/>
+          <w:szCs w:val="18"/>
+          <w:lang w:val="en-GB" w:eastAsia="en-GB"/>
+        </w:rPr>
+        <w:t>"</w:t>
+      </w:r>
+      <w:r>
+        <w:rPr>
+          <w:rFonts w:ascii="Courier New" w:eastAsia="Times New Roman" w:hAnsi="Courier New" w:cs="Courier New"/>
+          <w:color w:val="DCDCDC"/>
+          <w:sz w:val="18"/>
+          <w:szCs w:val="18"/>
+          <w:lang w:val="en-GB" w:eastAsia="en-GB"/>
+        </w:rPr>
+        <w:t>:</w:t>
+      </w:r>
+      <w:r>
+        <w:rPr>
+          <w:rFonts w:ascii="Courier New" w:eastAsia="Times New Roman" w:hAnsi="Courier New" w:cs="Courier New"/>
+          <w:color w:val="F8F8F2"/>
+          <w:sz w:val="18"/>
+          <w:szCs w:val="18"/>
+          <w:lang w:val="en-GB" w:eastAsia="en-GB"/>
+        </w:rPr>
+        <w:t xml:space="preserve"> </w:t>
+      </w:r>
+      <w:r>
+        <w:rPr>
+          <w:rFonts w:ascii="Courier New" w:eastAsia="Times New Roman" w:hAnsi="Courier New" w:cs="Courier New"/>
+          <w:color w:val="CE9178"/>
+          <w:sz w:val="18"/>
+          <w:szCs w:val="18"/>
+          <w:lang w:val="en-GB" w:eastAsia="en-GB"/>
+        </w:rPr>
+        <w:t>null</w:t>
+      </w:r>
+      <w:r>
+        <w:rPr>
+          <w:rFonts w:ascii="Courier New" w:eastAsia="Times New Roman" w:hAnsi="Courier New" w:cs="Courier New"/>
+          <w:color w:val="DCDCDC"/>
+          <w:sz w:val="18"/>
+          <w:szCs w:val="18"/>
+          <w:lang w:val="en-GB" w:eastAsia="en-GB"/>
+        </w:rPr>
+        <w:t>,</w:t>
+      </w:r>
+    </w:p>
+    <w:p>
+      <w:pPr>
+        <w:widowControl/>
+        <w:shd w:val="clear" w:color="auto" w:fill="212121"/>
+        <w:autoSpaceDE/>
+        <w:autoSpaceDN/>
+        <w:spacing w:line="270" w:lineRule="atLeast"/>
+        <w:rPr>
+          <w:rFonts w:ascii="Courier New" w:eastAsia="Times New Roman" w:hAnsi="Courier New" w:cs="Courier New"/>
+          <w:color w:val="F8F8F2"/>
+          <w:sz w:val="18"/>
+          <w:szCs w:val="18"/>
+          <w:lang w:val="en-GB" w:eastAsia="en-GB"/>
+        </w:rPr>
+      </w:pPr>
+      <w:r>
+        <w:rPr>
+          <w:rFonts w:ascii="Courier New" w:eastAsia="Times New Roman" w:hAnsi="Courier New" w:cs="Courier New"/>
+          <w:color w:val="F8F8F2"/>
+          <w:sz w:val="18"/>
+          <w:szCs w:val="18"/>
+          <w:lang w:val="en-GB" w:eastAsia="en-GB"/>
+        </w:rPr>
+        <w:t xml:space="preserve">    </w:t>
+      </w:r>
+      <w:r>
+        <w:rPr>
+          <w:rFonts w:ascii="Courier New" w:eastAsia="Times New Roman" w:hAnsi="Courier New" w:cs="Courier New"/>
+          <w:color w:val="9CDCFE"/>
+          <w:sz w:val="18"/>
+          <w:szCs w:val="18"/>
+          <w:lang w:val="en-GB" w:eastAsia="en-GB"/>
+        </w:rPr>
+        <w:t>"crew"</w:t>
+      </w:r>
+      <w:r>
+        <w:rPr>
+          <w:rFonts w:ascii="Courier New" w:eastAsia="Times New Roman" w:hAnsi="Courier New" w:cs="Courier New"/>
+          <w:color w:val="DCDCDC"/>
+          <w:sz w:val="18"/>
+          <w:szCs w:val="18"/>
+          <w:lang w:val="en-GB" w:eastAsia="en-GB"/>
+        </w:rPr>
+        <w:t>:</w:t>
+      </w:r>
+      <w:r>
+        <w:rPr>
+          <w:rFonts w:ascii="Courier New" w:eastAsia="Times New Roman" w:hAnsi="Courier New" w:cs="Courier New"/>
+          <w:color w:val="F8F8F2"/>
+          <w:sz w:val="18"/>
+          <w:szCs w:val="18"/>
+          <w:lang w:val="en-GB" w:eastAsia="en-GB"/>
+        </w:rPr>
+        <w:t xml:space="preserve"> </w:t>
+      </w:r>
+      <w:r>
+        <w:rPr>
+          <w:rFonts w:ascii="Courier New" w:eastAsia="Times New Roman" w:hAnsi="Courier New" w:cs="Courier New"/>
+          <w:color w:val="CE9178"/>
+          <w:sz w:val="18"/>
+          <w:szCs w:val="18"/>
+          <w:lang w:val="en-GB" w:eastAsia="en-GB"/>
+        </w:rPr>
+        <w:t>null</w:t>
+      </w:r>
+      <w:r>
+        <w:rPr>
+          <w:rFonts w:ascii="Courier New" w:eastAsia="Times New Roman" w:hAnsi="Courier New" w:cs="Courier New"/>
+          <w:color w:val="DCDCDC"/>
+          <w:sz w:val="18"/>
+          <w:szCs w:val="18"/>
+          <w:lang w:val="en-GB" w:eastAsia="en-GB"/>
+        </w:rPr>
+        <w:t>,</w:t>
+      </w:r>
+    </w:p>
+    <w:p>
+      <w:pPr>
+        <w:widowControl/>
+        <w:shd w:val="clear" w:color="auto" w:fill="212121"/>
+        <w:autoSpaceDE/>
+        <w:autoSpaceDN/>
+        <w:spacing w:line="270" w:lineRule="atLeast"/>
+        <w:rPr>
+          <w:rFonts w:ascii="Courier New" w:eastAsia="Times New Roman" w:hAnsi="Courier New" w:cs="Courier New"/>
+          <w:color w:val="F8F8F2"/>
+          <w:sz w:val="18"/>
+          <w:szCs w:val="18"/>
+          <w:lang w:val="en-GB" w:eastAsia="en-GB"/>
+        </w:rPr>
+      </w:pPr>
+      <w:r>
+        <w:rPr>
+          <w:rFonts w:ascii="Courier New" w:eastAsia="Times New Roman" w:hAnsi="Courier New" w:cs="Courier New"/>
+          <w:color w:val="F8F8F2"/>
+          <w:sz w:val="18"/>
+          <w:szCs w:val="18"/>
+          <w:lang w:val="en-GB" w:eastAsia="en-GB"/>
+        </w:rPr>
+        <w:t xml:space="preserve">    </w:t>
+      </w:r>
+      <w:r>
+        <w:rPr>
+          <w:rFonts w:ascii="Courier New" w:eastAsia="Times New Roman" w:hAnsi="Courier New" w:cs="Courier New"/>
+          <w:color w:val="9CDCFE"/>
+          <w:sz w:val="18"/>
+          <w:szCs w:val="18"/>
+          <w:lang w:val="en-GB" w:eastAsia="en-GB"/>
+        </w:rPr>
+        <w:t>"</w:t>
+      </w:r>
+      <w:proofErr w:type="spellStart"/>
+      <w:r>
+        <w:rPr>
+          <w:rFonts w:ascii="Courier New" w:eastAsia="Times New Roman" w:hAnsi="Courier New" w:cs="Courier New"/>
+          <w:color w:val="9CDCFE"/>
+          <w:sz w:val="18"/>
+          <w:szCs w:val="18"/>
+          <w:lang w:val="en-GB" w:eastAsia="en-GB"/>
+        </w:rPr>
+        <w:t>haki</w:t>
+      </w:r>
+      <w:proofErr w:type="spellEnd"/>
+      <w:r>
+        <w:rPr>
+          <w:rFonts w:ascii="Courier New" w:eastAsia="Times New Roman" w:hAnsi="Courier New" w:cs="Courier New"/>
+          <w:color w:val="9CDCFE"/>
+          <w:sz w:val="18"/>
+          <w:szCs w:val="18"/>
+          <w:lang w:val="en-GB" w:eastAsia="en-GB"/>
+        </w:rPr>
+        <w:t>"</w:t>
+      </w:r>
+      <w:r>
+        <w:rPr>
+          <w:rFonts w:ascii="Courier New" w:eastAsia="Times New Roman" w:hAnsi="Courier New" w:cs="Courier New"/>
+          <w:color w:val="DCDCDC"/>
+          <w:sz w:val="18"/>
+          <w:szCs w:val="18"/>
+          <w:lang w:val="en-GB" w:eastAsia="en-GB"/>
+        </w:rPr>
+        <w:t>:</w:t>
+      </w:r>
+      <w:r>
+        <w:rPr>
+          <w:rFonts w:ascii="Courier New" w:eastAsia="Times New Roman" w:hAnsi="Courier New" w:cs="Courier New"/>
+          <w:color w:val="F8F8F2"/>
+          <w:sz w:val="18"/>
+          <w:szCs w:val="18"/>
+          <w:lang w:val="en-GB" w:eastAsia="en-GB"/>
+        </w:rPr>
+        <w:t xml:space="preserve"> </w:t>
+      </w:r>
+      <w:r>
+        <w:rPr>
+          <w:rFonts w:ascii="Courier New" w:eastAsia="Times New Roman" w:hAnsi="Courier New" w:cs="Courier New"/>
+          <w:color w:val="DCDCDC"/>
+          <w:sz w:val="18"/>
+          <w:szCs w:val="18"/>
+          <w:lang w:val="en-GB" w:eastAsia="en-GB"/>
+        </w:rPr>
+        <w:t>{</w:t>
+      </w:r>
+    </w:p>
+    <w:p>
+      <w:pPr>
+        <w:widowControl/>
+        <w:shd w:val="clear" w:color="auto" w:fill="212121"/>
+        <w:autoSpaceDE/>
+        <w:autoSpaceDN/>
+        <w:spacing w:line="270" w:lineRule="atLeast"/>
+        <w:rPr>
+          <w:rFonts w:ascii="Courier New" w:eastAsia="Times New Roman" w:hAnsi="Courier New" w:cs="Courier New"/>
+          <w:color w:val="F8F8F2"/>
+          <w:sz w:val="18"/>
+          <w:szCs w:val="18"/>
+          <w:lang w:val="en-GB" w:eastAsia="en-GB"/>
+        </w:rPr>
+      </w:pPr>
+      <w:r>
+        <w:rPr>
+          <w:rFonts w:ascii="Courier New" w:eastAsia="Times New Roman" w:hAnsi="Courier New" w:cs="Courier New"/>
+          <w:color w:val="F8F8F2"/>
+          <w:sz w:val="18"/>
+          <w:szCs w:val="18"/>
+          <w:lang w:val="en-GB" w:eastAsia="en-GB"/>
+        </w:rPr>
+        <w:t xml:space="preserve">        </w:t>
+      </w:r>
+      <w:r>
+        <w:rPr>
+          <w:rFonts w:ascii="Courier New" w:eastAsia="Times New Roman" w:hAnsi="Courier New" w:cs="Courier New"/>
+          <w:color w:val="9CDCFE"/>
+          <w:sz w:val="18"/>
+          <w:szCs w:val="18"/>
+          <w:lang w:val="en-GB" w:eastAsia="en-GB"/>
+        </w:rPr>
+        <w:t>"id"</w:t>
+      </w:r>
+      <w:r>
+        <w:rPr>
+          <w:rFonts w:ascii="Courier New" w:eastAsia="Times New Roman" w:hAnsi="Courier New" w:cs="Courier New"/>
+          <w:color w:val="DCDCDC"/>
+          <w:sz w:val="18"/>
+          <w:szCs w:val="18"/>
+          <w:lang w:val="en-GB" w:eastAsia="en-GB"/>
+        </w:rPr>
+        <w:t>:</w:t>
+      </w:r>
+      <w:r>
+        <w:rPr>
+          <w:rFonts w:ascii="Courier New" w:eastAsia="Times New Roman" w:hAnsi="Courier New" w:cs="Courier New"/>
+          <w:color w:val="F8F8F2"/>
+          <w:sz w:val="18"/>
+          <w:szCs w:val="18"/>
+          <w:lang w:val="en-GB" w:eastAsia="en-GB"/>
+        </w:rPr>
+        <w:t xml:space="preserve"> </w:t>
+      </w:r>
+      <w:r>
+        <w:rPr>
+          <w:rFonts w:ascii="Courier New" w:eastAsia="Times New Roman" w:hAnsi="Courier New" w:cs="Courier New"/>
+          <w:color w:val="B5CEA8"/>
+          <w:sz w:val="18"/>
+          <w:szCs w:val="18"/>
+          <w:lang w:val="en-GB" w:eastAsia="en-GB"/>
+        </w:rPr>
+        <w:t>2</w:t>
+      </w:r>
+      <w:r>
+        <w:rPr>
+          <w:rFonts w:ascii="Courier New" w:eastAsia="Times New Roman" w:hAnsi="Courier New" w:cs="Courier New"/>
+          <w:color w:val="DCDCDC"/>
+          <w:sz w:val="18"/>
+          <w:szCs w:val="18"/>
+          <w:lang w:val="en-GB" w:eastAsia="en-GB"/>
+        </w:rPr>
+        <w:t>,</w:t>
+      </w:r>
+    </w:p>
+    <w:p>
+      <w:pPr>
+        <w:widowControl/>
+        <w:shd w:val="clear" w:color="auto" w:fill="212121"/>
+        <w:autoSpaceDE/>
+        <w:autoSpaceDN/>
+        <w:spacing w:line="270" w:lineRule="atLeast"/>
+        <w:rPr>
+          <w:rFonts w:ascii="Courier New" w:eastAsia="Times New Roman" w:hAnsi="Courier New" w:cs="Courier New"/>
+          <w:color w:val="F8F8F2"/>
+          <w:sz w:val="18"/>
+          <w:szCs w:val="18"/>
+          <w:lang w:val="en-GB" w:eastAsia="en-GB"/>
+        </w:rPr>
+      </w:pPr>
+      <w:r>
+        <w:rPr>
+          <w:rFonts w:ascii="Courier New" w:eastAsia="Times New Roman" w:hAnsi="Courier New" w:cs="Courier New"/>
+          <w:color w:val="F8F8F2"/>
+          <w:sz w:val="18"/>
+          <w:szCs w:val="18"/>
+          <w:lang w:val="en-GB" w:eastAsia="en-GB"/>
+        </w:rPr>
+        <w:t xml:space="preserve">        </w:t>
+      </w:r>
+      <w:r>
+        <w:rPr>
+          <w:rFonts w:ascii="Courier New" w:eastAsia="Times New Roman" w:hAnsi="Courier New" w:cs="Courier New"/>
+          <w:color w:val="9CDCFE"/>
+          <w:sz w:val="18"/>
+          <w:szCs w:val="18"/>
+          <w:lang w:val="en-GB" w:eastAsia="en-GB"/>
+        </w:rPr>
+        <w:t>"</w:t>
+      </w:r>
+      <w:proofErr w:type="spellStart"/>
+      <w:r>
+        <w:rPr>
+          <w:rFonts w:ascii="Courier New" w:eastAsia="Times New Roman" w:hAnsi="Courier New" w:cs="Courier New"/>
+          <w:color w:val="9CDCFE"/>
+          <w:sz w:val="18"/>
+          <w:szCs w:val="18"/>
+          <w:lang w:val="en-GB" w:eastAsia="en-GB"/>
+        </w:rPr>
+        <w:t>nameHaki</w:t>
+      </w:r>
+      <w:proofErr w:type="spellEnd"/>
+      <w:r>
+        <w:rPr>
+          <w:rFonts w:ascii="Courier New" w:eastAsia="Times New Roman" w:hAnsi="Courier New" w:cs="Courier New"/>
+          <w:color w:val="9CDCFE"/>
+          <w:sz w:val="18"/>
+          <w:szCs w:val="18"/>
+          <w:lang w:val="en-GB" w:eastAsia="en-GB"/>
+        </w:rPr>
+        <w:t>"</w:t>
+      </w:r>
+      <w:r>
+        <w:rPr>
+          <w:rFonts w:ascii="Courier New" w:eastAsia="Times New Roman" w:hAnsi="Courier New" w:cs="Courier New"/>
+          <w:color w:val="DCDCDC"/>
+          <w:sz w:val="18"/>
+          <w:szCs w:val="18"/>
+          <w:lang w:val="en-GB" w:eastAsia="en-GB"/>
+        </w:rPr>
+        <w:t>:</w:t>
+      </w:r>
+      <w:r>
+        <w:rPr>
+          <w:rFonts w:ascii="Courier New" w:eastAsia="Times New Roman" w:hAnsi="Courier New" w:cs="Courier New"/>
+          <w:color w:val="F8F8F2"/>
+          <w:sz w:val="18"/>
+          <w:szCs w:val="18"/>
+          <w:lang w:val="en-GB" w:eastAsia="en-GB"/>
+        </w:rPr>
+        <w:t xml:space="preserve"> </w:t>
+      </w:r>
+      <w:r>
+        <w:rPr>
+          <w:rFonts w:ascii="Courier New" w:eastAsia="Times New Roman" w:hAnsi="Courier New" w:cs="Courier New"/>
+          <w:color w:val="CE9178"/>
+          <w:sz w:val="18"/>
+          <w:szCs w:val="18"/>
+          <w:lang w:val="en-GB" w:eastAsia="en-GB"/>
+        </w:rPr>
+        <w:t>"</w:t>
+      </w:r>
+      <w:proofErr w:type="spellStart"/>
+      <w:r>
+        <w:rPr>
+          <w:rFonts w:ascii="Courier New" w:eastAsia="Times New Roman" w:hAnsi="Courier New" w:cs="Courier New"/>
+          <w:color w:val="CE9178"/>
+          <w:sz w:val="18"/>
+          <w:szCs w:val="18"/>
+          <w:lang w:val="en-GB" w:eastAsia="en-GB"/>
+        </w:rPr>
+        <w:t>Busō-shoku</w:t>
+      </w:r>
+      <w:proofErr w:type="spellEnd"/>
+      <w:r>
+        <w:rPr>
+          <w:rFonts w:ascii="Courier New" w:eastAsia="Times New Roman" w:hAnsi="Courier New" w:cs="Courier New"/>
+          <w:color w:val="CE9178"/>
+          <w:sz w:val="18"/>
+          <w:szCs w:val="18"/>
+          <w:lang w:val="en-GB" w:eastAsia="en-GB"/>
+        </w:rPr>
+        <w:t xml:space="preserve"> no Haki"</w:t>
+      </w:r>
+      <w:r>
+        <w:rPr>
+          <w:rFonts w:ascii="Courier New" w:eastAsia="Times New Roman" w:hAnsi="Courier New" w:cs="Courier New"/>
+          <w:color w:val="DCDCDC"/>
+          <w:sz w:val="18"/>
+          <w:szCs w:val="18"/>
+          <w:lang w:val="en-GB" w:eastAsia="en-GB"/>
+        </w:rPr>
+        <w:t>,</w:t>
+      </w:r>
+    </w:p>
+    <w:p>
+      <w:pPr>
+        <w:widowControl/>
+        <w:shd w:val="clear" w:color="auto" w:fill="212121"/>
+        <w:autoSpaceDE/>
+        <w:autoSpaceDN/>
+        <w:spacing w:line="270" w:lineRule="atLeast"/>
+        <w:rPr>
+          <w:rFonts w:ascii="Courier New" w:eastAsia="Times New Roman" w:hAnsi="Courier New" w:cs="Courier New"/>
+          <w:color w:val="F8F8F2"/>
+          <w:sz w:val="18"/>
+          <w:szCs w:val="18"/>
+          <w:lang w:val="en-GB" w:eastAsia="en-GB"/>
+        </w:rPr>
+      </w:pPr>
+      <w:r>
+        <w:rPr>
+          <w:rFonts w:ascii="Courier New" w:eastAsia="Times New Roman" w:hAnsi="Courier New" w:cs="Courier New"/>
+          <w:color w:val="F8F8F2"/>
+          <w:sz w:val="18"/>
+          <w:szCs w:val="18"/>
+          <w:lang w:val="en-GB" w:eastAsia="en-GB"/>
+        </w:rPr>
+        <w:t xml:space="preserve">        </w:t>
+      </w:r>
+      <w:r>
+        <w:rPr>
+          <w:rFonts w:ascii="Courier New" w:eastAsia="Times New Roman" w:hAnsi="Courier New" w:cs="Courier New"/>
+          <w:color w:val="9CDCFE"/>
+          <w:sz w:val="18"/>
+          <w:szCs w:val="18"/>
+          <w:lang w:val="en-GB" w:eastAsia="en-GB"/>
+        </w:rPr>
+        <w:t>"</w:t>
+      </w:r>
+      <w:proofErr w:type="spellStart"/>
+      <w:r>
+        <w:rPr>
+          <w:rFonts w:ascii="Courier New" w:eastAsia="Times New Roman" w:hAnsi="Courier New" w:cs="Courier New"/>
+          <w:color w:val="9CDCFE"/>
+          <w:sz w:val="18"/>
+          <w:szCs w:val="18"/>
+          <w:lang w:val="en-GB" w:eastAsia="en-GB"/>
+        </w:rPr>
+        <w:t>descriptionHaki</w:t>
+      </w:r>
+      <w:proofErr w:type="spellEnd"/>
+      <w:r>
+        <w:rPr>
+          <w:rFonts w:ascii="Courier New" w:eastAsia="Times New Roman" w:hAnsi="Courier New" w:cs="Courier New"/>
+          <w:color w:val="9CDCFE"/>
+          <w:sz w:val="18"/>
+          <w:szCs w:val="18"/>
+          <w:lang w:val="en-GB" w:eastAsia="en-GB"/>
+        </w:rPr>
+        <w:t>"</w:t>
+      </w:r>
+      <w:r>
+        <w:rPr>
+          <w:rFonts w:ascii="Courier New" w:eastAsia="Times New Roman" w:hAnsi="Courier New" w:cs="Courier New"/>
+          <w:color w:val="DCDCDC"/>
+          <w:sz w:val="18"/>
+          <w:szCs w:val="18"/>
+          <w:lang w:val="en-GB" w:eastAsia="en-GB"/>
+        </w:rPr>
+        <w:t>:</w:t>
+      </w:r>
+      <w:r>
+        <w:rPr>
+          <w:rFonts w:ascii="Courier New" w:eastAsia="Times New Roman" w:hAnsi="Courier New" w:cs="Courier New"/>
+          <w:color w:val="F8F8F2"/>
+          <w:sz w:val="18"/>
+          <w:szCs w:val="18"/>
+          <w:lang w:val="en-GB" w:eastAsia="en-GB"/>
+        </w:rPr>
+        <w:t xml:space="preserve"> </w:t>
+      </w:r>
+      <w:r>
+        <w:rPr>
+          <w:rFonts w:ascii="Courier New" w:eastAsia="Times New Roman" w:hAnsi="Courier New" w:cs="Courier New"/>
+          <w:color w:val="CE9178"/>
+          <w:sz w:val="18"/>
+          <w:szCs w:val="18"/>
+          <w:lang w:val="en-GB" w:eastAsia="en-GB"/>
+        </w:rPr>
+        <w:t xml:space="preserve">"Weaponry Haki, </w:t>
+      </w:r>
+      <w:proofErr w:type="gramStart"/>
+      <w:r>
+        <w:rPr>
+          <w:rFonts w:ascii="Courier New" w:eastAsia="Times New Roman" w:hAnsi="Courier New" w:cs="Courier New"/>
+          <w:color w:val="CE9178"/>
+          <w:sz w:val="18"/>
+          <w:szCs w:val="18"/>
+          <w:lang w:val="en-GB" w:eastAsia="en-GB"/>
+        </w:rPr>
+        <w:t>This</w:t>
+      </w:r>
+      <w:proofErr w:type="gramEnd"/>
+      <w:r>
+        <w:rPr>
+          <w:rFonts w:ascii="Courier New" w:eastAsia="Times New Roman" w:hAnsi="Courier New" w:cs="Courier New"/>
+          <w:color w:val="CE9178"/>
+          <w:sz w:val="18"/>
+          <w:szCs w:val="18"/>
+          <w:lang w:val="en-GB" w:eastAsia="en-GB"/>
+        </w:rPr>
+        <w:t xml:space="preserve"> form of Haki creates an invisible </w:t>
+      </w:r>
+      <w:proofErr w:type="spellStart"/>
+      <w:r>
+        <w:rPr>
+          <w:rFonts w:ascii="Courier New" w:eastAsia="Times New Roman" w:hAnsi="Courier New" w:cs="Courier New"/>
+          <w:color w:val="CE9178"/>
+          <w:sz w:val="18"/>
+          <w:szCs w:val="18"/>
+          <w:lang w:val="en-GB" w:eastAsia="en-GB"/>
+        </w:rPr>
+        <w:t>armor</w:t>
+      </w:r>
+      <w:proofErr w:type="spellEnd"/>
+      <w:r>
+        <w:rPr>
+          <w:rFonts w:ascii="Courier New" w:eastAsia="Times New Roman" w:hAnsi="Courier New" w:cs="Courier New"/>
+          <w:color w:val="CE9178"/>
+          <w:sz w:val="18"/>
+          <w:szCs w:val="18"/>
+          <w:lang w:val="en-GB" w:eastAsia="en-GB"/>
+        </w:rPr>
+        <w:t xml:space="preserve"> that is one of the few ways to touch people who have eaten a Demon Fruit and counter their attacks."</w:t>
+      </w:r>
+    </w:p>
+    <w:p>
+      <w:pPr>
+        <w:widowControl/>
+        <w:shd w:val="clear" w:color="auto" w:fill="212121"/>
+        <w:autoSpaceDE/>
+        <w:autoSpaceDN/>
+        <w:spacing w:line="270" w:lineRule="atLeast"/>
+        <w:rPr>
+          <w:rFonts w:ascii="Courier New" w:eastAsia="Times New Roman" w:hAnsi="Courier New" w:cs="Courier New"/>
+          <w:color w:val="F8F8F2"/>
+          <w:sz w:val="18"/>
+          <w:szCs w:val="18"/>
+          <w:lang w:val="en-GB" w:eastAsia="en-GB"/>
+        </w:rPr>
+      </w:pPr>
+      <w:r>
+        <w:rPr>
+          <w:rFonts w:ascii="Courier New" w:eastAsia="Times New Roman" w:hAnsi="Courier New" w:cs="Courier New"/>
+          <w:color w:val="F8F8F2"/>
+          <w:sz w:val="18"/>
+          <w:szCs w:val="18"/>
+          <w:lang w:val="en-GB" w:eastAsia="en-GB"/>
+        </w:rPr>
+        <w:t xml:space="preserve">    </w:t>
+      </w:r>
+      <w:r>
+        <w:rPr>
+          <w:rFonts w:ascii="Courier New" w:eastAsia="Times New Roman" w:hAnsi="Courier New" w:cs="Courier New"/>
+          <w:color w:val="DCDCDC"/>
+          <w:sz w:val="18"/>
+          <w:szCs w:val="18"/>
+          <w:lang w:val="en-GB" w:eastAsia="en-GB"/>
+        </w:rPr>
+        <w:t>},</w:t>
+      </w:r>
+    </w:p>
+    <w:p>
+      <w:pPr>
+        <w:widowControl/>
+        <w:shd w:val="clear" w:color="auto" w:fill="212121"/>
+        <w:autoSpaceDE/>
+        <w:autoSpaceDN/>
+        <w:spacing w:line="270" w:lineRule="atLeast"/>
+        <w:rPr>
+          <w:rFonts w:ascii="Courier New" w:eastAsia="Times New Roman" w:hAnsi="Courier New" w:cs="Courier New"/>
+          <w:color w:val="F8F8F2"/>
+          <w:sz w:val="18"/>
+          <w:szCs w:val="18"/>
+          <w:lang w:val="en-GB" w:eastAsia="en-GB"/>
+        </w:rPr>
+      </w:pPr>
+      <w:r>
+        <w:rPr>
+          <w:rFonts w:ascii="Courier New" w:eastAsia="Times New Roman" w:hAnsi="Courier New" w:cs="Courier New"/>
+          <w:color w:val="F8F8F2"/>
+          <w:sz w:val="18"/>
+          <w:szCs w:val="18"/>
+          <w:lang w:val="en-GB" w:eastAsia="en-GB"/>
+        </w:rPr>
+        <w:t xml:space="preserve">    </w:t>
+      </w:r>
+      <w:r>
+        <w:rPr>
+          <w:rFonts w:ascii="Courier New" w:eastAsia="Times New Roman" w:hAnsi="Courier New" w:cs="Courier New"/>
+          <w:color w:val="9CDCFE"/>
+          <w:sz w:val="18"/>
+          <w:szCs w:val="18"/>
+          <w:lang w:val="en-GB" w:eastAsia="en-GB"/>
+        </w:rPr>
+        <w:t>"</w:t>
+      </w:r>
+      <w:proofErr w:type="spellStart"/>
+      <w:r>
+        <w:rPr>
+          <w:rFonts w:ascii="Courier New" w:eastAsia="Times New Roman" w:hAnsi="Courier New" w:cs="Courier New"/>
+          <w:color w:val="9CDCFE"/>
+          <w:sz w:val="18"/>
+          <w:szCs w:val="18"/>
+          <w:lang w:val="en-GB" w:eastAsia="en-GB"/>
+        </w:rPr>
+        <w:t>fightTactics</w:t>
+      </w:r>
+      <w:proofErr w:type="spellEnd"/>
+      <w:r>
+        <w:rPr>
+          <w:rFonts w:ascii="Courier New" w:eastAsia="Times New Roman" w:hAnsi="Courier New" w:cs="Courier New"/>
+          <w:color w:val="9CDCFE"/>
+          <w:sz w:val="18"/>
+          <w:szCs w:val="18"/>
+          <w:lang w:val="en-GB" w:eastAsia="en-GB"/>
+        </w:rPr>
+        <w:t>"</w:t>
+      </w:r>
+      <w:r>
+        <w:rPr>
+          <w:rFonts w:ascii="Courier New" w:eastAsia="Times New Roman" w:hAnsi="Courier New" w:cs="Courier New"/>
+          <w:color w:val="DCDCDC"/>
+          <w:sz w:val="18"/>
+          <w:szCs w:val="18"/>
+          <w:lang w:val="en-GB" w:eastAsia="en-GB"/>
+        </w:rPr>
+        <w:t>:</w:t>
+      </w:r>
+      <w:r>
+        <w:rPr>
+          <w:rFonts w:ascii="Courier New" w:eastAsia="Times New Roman" w:hAnsi="Courier New" w:cs="Courier New"/>
+          <w:color w:val="F8F8F2"/>
+          <w:sz w:val="18"/>
+          <w:szCs w:val="18"/>
+          <w:lang w:val="en-GB" w:eastAsia="en-GB"/>
+        </w:rPr>
+        <w:t xml:space="preserve"> </w:t>
+      </w:r>
+      <w:r>
+        <w:rPr>
+          <w:rFonts w:ascii="Courier New" w:eastAsia="Times New Roman" w:hAnsi="Courier New" w:cs="Courier New"/>
+          <w:color w:val="DCDCDC"/>
+          <w:sz w:val="18"/>
+          <w:szCs w:val="18"/>
+          <w:lang w:val="en-GB" w:eastAsia="en-GB"/>
+        </w:rPr>
+        <w:t>{</w:t>
+      </w:r>
+    </w:p>
+    <w:p>
+      <w:pPr>
+        <w:widowControl/>
+        <w:shd w:val="clear" w:color="auto" w:fill="212121"/>
+        <w:autoSpaceDE/>
+        <w:autoSpaceDN/>
+        <w:spacing w:line="270" w:lineRule="atLeast"/>
+        <w:rPr>
+          <w:rFonts w:ascii="Courier New" w:eastAsia="Times New Roman" w:hAnsi="Courier New" w:cs="Courier New"/>
+          <w:color w:val="F8F8F2"/>
+          <w:sz w:val="18"/>
+          <w:szCs w:val="18"/>
+          <w:lang w:val="en-GB" w:eastAsia="en-GB"/>
+        </w:rPr>
+      </w:pPr>
+      <w:r>
+        <w:rPr>
+          <w:rFonts w:ascii="Courier New" w:eastAsia="Times New Roman" w:hAnsi="Courier New" w:cs="Courier New"/>
+          <w:color w:val="F8F8F2"/>
+          <w:sz w:val="18"/>
+          <w:szCs w:val="18"/>
+          <w:lang w:val="en-GB" w:eastAsia="en-GB"/>
+        </w:rPr>
+        <w:t xml:space="preserve">        </w:t>
+      </w:r>
+      <w:r>
+        <w:rPr>
+          <w:rFonts w:ascii="Courier New" w:eastAsia="Times New Roman" w:hAnsi="Courier New" w:cs="Courier New"/>
+          <w:color w:val="9CDCFE"/>
+          <w:sz w:val="18"/>
+          <w:szCs w:val="18"/>
+          <w:lang w:val="en-GB" w:eastAsia="en-GB"/>
+        </w:rPr>
+        <w:t>"id"</w:t>
+      </w:r>
+      <w:r>
+        <w:rPr>
+          <w:rFonts w:ascii="Courier New" w:eastAsia="Times New Roman" w:hAnsi="Courier New" w:cs="Courier New"/>
+          <w:color w:val="DCDCDC"/>
+          <w:sz w:val="18"/>
+          <w:szCs w:val="18"/>
+          <w:lang w:val="en-GB" w:eastAsia="en-GB"/>
+        </w:rPr>
+        <w:t>:</w:t>
+      </w:r>
+      <w:r>
+        <w:rPr>
+          <w:rFonts w:ascii="Courier New" w:eastAsia="Times New Roman" w:hAnsi="Courier New" w:cs="Courier New"/>
+          <w:color w:val="F8F8F2"/>
+          <w:sz w:val="18"/>
+          <w:szCs w:val="18"/>
+          <w:lang w:val="en-GB" w:eastAsia="en-GB"/>
+        </w:rPr>
+        <w:t xml:space="preserve"> </w:t>
+      </w:r>
+      <w:r>
+        <w:rPr>
+          <w:rFonts w:ascii="Courier New" w:eastAsia="Times New Roman" w:hAnsi="Courier New" w:cs="Courier New"/>
+          <w:color w:val="B5CEA8"/>
+          <w:sz w:val="18"/>
+          <w:szCs w:val="18"/>
+          <w:lang w:val="en-GB" w:eastAsia="en-GB"/>
+        </w:rPr>
+        <w:t>5</w:t>
+      </w:r>
+      <w:r>
+        <w:rPr>
+          <w:rFonts w:ascii="Courier New" w:eastAsia="Times New Roman" w:hAnsi="Courier New" w:cs="Courier New"/>
+          <w:color w:val="DCDCDC"/>
+          <w:sz w:val="18"/>
+          <w:szCs w:val="18"/>
+          <w:lang w:val="en-GB" w:eastAsia="en-GB"/>
+        </w:rPr>
+        <w:t>,</w:t>
+      </w:r>
+    </w:p>
+    <w:p>
+      <w:pPr>
+        <w:widowControl/>
+        <w:shd w:val="clear" w:color="auto" w:fill="212121"/>
+        <w:autoSpaceDE/>
+        <w:autoSpaceDN/>
+        <w:spacing w:line="270" w:lineRule="atLeast"/>
+        <w:rPr>
+          <w:rFonts w:ascii="Courier New" w:eastAsia="Times New Roman" w:hAnsi="Courier New" w:cs="Courier New"/>
+          <w:color w:val="F8F8F2"/>
+          <w:sz w:val="18"/>
+          <w:szCs w:val="18"/>
+          <w:lang w:val="en-GB" w:eastAsia="en-GB"/>
+        </w:rPr>
+      </w:pPr>
+      <w:r>
+        <w:rPr>
+          <w:rFonts w:ascii="Courier New" w:eastAsia="Times New Roman" w:hAnsi="Courier New" w:cs="Courier New"/>
+          <w:color w:val="F8F8F2"/>
+          <w:sz w:val="18"/>
+          <w:szCs w:val="18"/>
+          <w:lang w:val="en-GB" w:eastAsia="en-GB"/>
+        </w:rPr>
+        <w:t xml:space="preserve">        </w:t>
+      </w:r>
+      <w:r>
+        <w:rPr>
+          <w:rFonts w:ascii="Courier New" w:eastAsia="Times New Roman" w:hAnsi="Courier New" w:cs="Courier New"/>
+          <w:color w:val="9CDCFE"/>
+          <w:sz w:val="18"/>
+          <w:szCs w:val="18"/>
+          <w:lang w:val="en-GB" w:eastAsia="en-GB"/>
+        </w:rPr>
+        <w:t>"</w:t>
+      </w:r>
+      <w:proofErr w:type="spellStart"/>
+      <w:r>
+        <w:rPr>
+          <w:rFonts w:ascii="Courier New" w:eastAsia="Times New Roman" w:hAnsi="Courier New" w:cs="Courier New"/>
+          <w:color w:val="9CDCFE"/>
+          <w:sz w:val="18"/>
+          <w:szCs w:val="18"/>
+          <w:lang w:val="en-GB" w:eastAsia="en-GB"/>
+        </w:rPr>
+        <w:t>nameTactics</w:t>
+      </w:r>
+      <w:proofErr w:type="spellEnd"/>
+      <w:r>
+        <w:rPr>
+          <w:rFonts w:ascii="Courier New" w:eastAsia="Times New Roman" w:hAnsi="Courier New" w:cs="Courier New"/>
+          <w:color w:val="9CDCFE"/>
+          <w:sz w:val="18"/>
+          <w:szCs w:val="18"/>
+          <w:lang w:val="en-GB" w:eastAsia="en-GB"/>
+        </w:rPr>
+        <w:t>"</w:t>
+      </w:r>
+      <w:r>
+        <w:rPr>
+          <w:rFonts w:ascii="Courier New" w:eastAsia="Times New Roman" w:hAnsi="Courier New" w:cs="Courier New"/>
+          <w:color w:val="DCDCDC"/>
+          <w:sz w:val="18"/>
+          <w:szCs w:val="18"/>
+          <w:lang w:val="en-GB" w:eastAsia="en-GB"/>
+        </w:rPr>
+        <w:t>:</w:t>
+      </w:r>
+      <w:r>
+        <w:rPr>
+          <w:rFonts w:ascii="Courier New" w:eastAsia="Times New Roman" w:hAnsi="Courier New" w:cs="Courier New"/>
+          <w:color w:val="F8F8F2"/>
+          <w:sz w:val="18"/>
+          <w:szCs w:val="18"/>
+          <w:lang w:val="en-GB" w:eastAsia="en-GB"/>
+        </w:rPr>
+        <w:t xml:space="preserve"> </w:t>
+      </w:r>
+      <w:r>
+        <w:rPr>
+          <w:rFonts w:ascii="Courier New" w:eastAsia="Times New Roman" w:hAnsi="Courier New" w:cs="Courier New"/>
+          <w:color w:val="CE9178"/>
+          <w:sz w:val="18"/>
+          <w:szCs w:val="18"/>
+          <w:lang w:val="en-GB" w:eastAsia="en-GB"/>
+        </w:rPr>
+        <w:t>"Fist of Love"</w:t>
+      </w:r>
+      <w:r>
+        <w:rPr>
+          <w:rFonts w:ascii="Courier New" w:eastAsia="Times New Roman" w:hAnsi="Courier New" w:cs="Courier New"/>
+          <w:color w:val="DCDCDC"/>
+          <w:sz w:val="18"/>
+          <w:szCs w:val="18"/>
+          <w:lang w:val="en-GB" w:eastAsia="en-GB"/>
+        </w:rPr>
+        <w:t>,</w:t>
+      </w:r>
+    </w:p>
+    <w:p>
+      <w:pPr>
+        <w:widowControl/>
+        <w:shd w:val="clear" w:color="auto" w:fill="212121"/>
+        <w:autoSpaceDE/>
+        <w:autoSpaceDN/>
+        <w:spacing w:line="270" w:lineRule="atLeast"/>
+        <w:rPr>
+          <w:rFonts w:ascii="Courier New" w:eastAsia="Times New Roman" w:hAnsi="Courier New" w:cs="Courier New"/>
+          <w:color w:val="F8F8F2"/>
+          <w:sz w:val="18"/>
+          <w:szCs w:val="18"/>
+          <w:lang w:val="en-GB" w:eastAsia="en-GB"/>
+        </w:rPr>
+      </w:pPr>
+      <w:r>
+        <w:rPr>
+          <w:rFonts w:ascii="Courier New" w:eastAsia="Times New Roman" w:hAnsi="Courier New" w:cs="Courier New"/>
+          <w:color w:val="F8F8F2"/>
+          <w:sz w:val="18"/>
+          <w:szCs w:val="18"/>
+          <w:lang w:val="en-GB" w:eastAsia="en-GB"/>
+        </w:rPr>
+        <w:t xml:space="preserve">        </w:t>
+      </w:r>
+      <w:r>
+        <w:rPr>
+          <w:rFonts w:ascii="Courier New" w:eastAsia="Times New Roman" w:hAnsi="Courier New" w:cs="Courier New"/>
+          <w:color w:val="9CDCFE"/>
+          <w:sz w:val="18"/>
+          <w:szCs w:val="18"/>
+          <w:lang w:val="en-GB" w:eastAsia="en-GB"/>
+        </w:rPr>
+        <w:t>"type"</w:t>
+      </w:r>
+      <w:r>
+        <w:rPr>
+          <w:rFonts w:ascii="Courier New" w:eastAsia="Times New Roman" w:hAnsi="Courier New" w:cs="Courier New"/>
+          <w:color w:val="DCDCDC"/>
+          <w:sz w:val="18"/>
+          <w:szCs w:val="18"/>
+          <w:lang w:val="en-GB" w:eastAsia="en-GB"/>
+        </w:rPr>
+        <w:t>:</w:t>
+      </w:r>
+      <w:r>
+        <w:rPr>
+          <w:rFonts w:ascii="Courier New" w:eastAsia="Times New Roman" w:hAnsi="Courier New" w:cs="Courier New"/>
+          <w:color w:val="F8F8F2"/>
+          <w:sz w:val="18"/>
+          <w:szCs w:val="18"/>
+          <w:lang w:val="en-GB" w:eastAsia="en-GB"/>
+        </w:rPr>
+        <w:t xml:space="preserve"> </w:t>
+      </w:r>
+      <w:r>
+        <w:rPr>
+          <w:rFonts w:ascii="Courier New" w:eastAsia="Times New Roman" w:hAnsi="Courier New" w:cs="Courier New"/>
+          <w:color w:val="CE9178"/>
+          <w:sz w:val="18"/>
+          <w:szCs w:val="18"/>
+          <w:lang w:val="en-GB" w:eastAsia="en-GB"/>
+        </w:rPr>
+        <w:t>"</w:t>
+      </w:r>
+      <w:proofErr w:type="spellStart"/>
+      <w:r>
+        <w:rPr>
+          <w:rFonts w:ascii="Courier New" w:eastAsia="Times New Roman" w:hAnsi="Courier New" w:cs="Courier New"/>
+          <w:color w:val="CE9178"/>
+          <w:sz w:val="18"/>
+          <w:szCs w:val="18"/>
+          <w:lang w:val="en-GB" w:eastAsia="en-GB"/>
+        </w:rPr>
+        <w:t>Busoshoku</w:t>
+      </w:r>
+      <w:proofErr w:type="spellEnd"/>
+      <w:r>
+        <w:rPr>
+          <w:rFonts w:ascii="Courier New" w:eastAsia="Times New Roman" w:hAnsi="Courier New" w:cs="Courier New"/>
+          <w:color w:val="CE9178"/>
+          <w:sz w:val="18"/>
+          <w:szCs w:val="18"/>
+          <w:lang w:val="en-GB" w:eastAsia="en-GB"/>
+        </w:rPr>
+        <w:t xml:space="preserve"> Haki: Advanced Armament"</w:t>
+      </w:r>
+    </w:p>
+    <w:p>
+      <w:pPr>
+        <w:widowControl/>
+        <w:shd w:val="clear" w:color="auto" w:fill="212121"/>
+        <w:autoSpaceDE/>
+        <w:autoSpaceDN/>
+        <w:spacing w:line="270" w:lineRule="atLeast"/>
+        <w:rPr>
+          <w:rFonts w:ascii="Courier New" w:eastAsia="Times New Roman" w:hAnsi="Courier New" w:cs="Courier New"/>
+          <w:color w:val="F8F8F2"/>
+          <w:sz w:val="18"/>
+          <w:szCs w:val="18"/>
+          <w:lang w:val="fr-BE" w:eastAsia="en-GB"/>
+        </w:rPr>
+      </w:pPr>
+      <w:r>
+        <w:rPr>
+          <w:rFonts w:ascii="Courier New" w:eastAsia="Times New Roman" w:hAnsi="Courier New" w:cs="Courier New"/>
+          <w:color w:val="F8F8F2"/>
+          <w:sz w:val="18"/>
+          <w:szCs w:val="18"/>
+          <w:lang w:val="en-GB" w:eastAsia="en-GB"/>
+        </w:rPr>
+        <w:t xml:space="preserve">    </w:t>
+      </w:r>
+      <w:r>
+        <w:rPr>
+          <w:rFonts w:ascii="Courier New" w:eastAsia="Times New Roman" w:hAnsi="Courier New" w:cs="Courier New"/>
+          <w:color w:val="DCDCDC"/>
+          <w:sz w:val="18"/>
+          <w:szCs w:val="18"/>
+          <w:lang w:val="fr-BE" w:eastAsia="en-GB"/>
+        </w:rPr>
+        <w:t>},</w:t>
+      </w:r>
+    </w:p>
+    <w:p>
+      <w:pPr>
+        <w:widowControl/>
+        <w:shd w:val="clear" w:color="auto" w:fill="212121"/>
+        <w:autoSpaceDE/>
+        <w:autoSpaceDN/>
+        <w:spacing w:line="270" w:lineRule="atLeast"/>
+        <w:rPr>
+          <w:rFonts w:ascii="Courier New" w:eastAsia="Times New Roman" w:hAnsi="Courier New" w:cs="Courier New"/>
+          <w:color w:val="F8F8F2"/>
+          <w:sz w:val="18"/>
+          <w:szCs w:val="18"/>
+          <w:lang w:val="fr-BE" w:eastAsia="en-GB"/>
+        </w:rPr>
+      </w:pPr>
+      <w:r>
+        <w:rPr>
+          <w:rFonts w:ascii="Courier New" w:eastAsia="Times New Roman" w:hAnsi="Courier New" w:cs="Courier New"/>
+          <w:color w:val="F8F8F2"/>
+          <w:sz w:val="18"/>
+          <w:szCs w:val="18"/>
+          <w:lang w:val="fr-BE" w:eastAsia="en-GB"/>
+        </w:rPr>
+        <w:t xml:space="preserve">    </w:t>
+      </w:r>
+      <w:r>
+        <w:rPr>
+          <w:rFonts w:ascii="Courier New" w:eastAsia="Times New Roman" w:hAnsi="Courier New" w:cs="Courier New"/>
+          <w:color w:val="9CDCFE"/>
+          <w:sz w:val="18"/>
+          <w:szCs w:val="18"/>
+          <w:lang w:val="fr-BE" w:eastAsia="en-GB"/>
+        </w:rPr>
+        <w:t>"</w:t>
+      </w:r>
+      <w:proofErr w:type="spellStart"/>
+      <w:r>
+        <w:rPr>
+          <w:rFonts w:ascii="Courier New" w:eastAsia="Times New Roman" w:hAnsi="Courier New" w:cs="Courier New"/>
+          <w:color w:val="9CDCFE"/>
+          <w:sz w:val="18"/>
+          <w:szCs w:val="18"/>
+          <w:lang w:val="fr-BE" w:eastAsia="en-GB"/>
+        </w:rPr>
+        <w:t>imageUrl</w:t>
+      </w:r>
+      <w:proofErr w:type="spellEnd"/>
+      <w:proofErr w:type="gramStart"/>
+      <w:r>
+        <w:rPr>
+          <w:rFonts w:ascii="Courier New" w:eastAsia="Times New Roman" w:hAnsi="Courier New" w:cs="Courier New"/>
+          <w:color w:val="9CDCFE"/>
+          <w:sz w:val="18"/>
+          <w:szCs w:val="18"/>
+          <w:lang w:val="fr-BE" w:eastAsia="en-GB"/>
+        </w:rPr>
+        <w:t>"</w:t>
+      </w:r>
+      <w:r>
+        <w:rPr>
+          <w:rFonts w:ascii="Courier New" w:eastAsia="Times New Roman" w:hAnsi="Courier New" w:cs="Courier New"/>
+          <w:color w:val="DCDCDC"/>
+          <w:sz w:val="18"/>
+          <w:szCs w:val="18"/>
+          <w:lang w:val="fr-BE" w:eastAsia="en-GB"/>
+        </w:rPr>
+        <w:t>:</w:t>
+      </w:r>
+      <w:proofErr w:type="gramEnd"/>
+      <w:r>
+        <w:rPr>
+          <w:rFonts w:ascii="Courier New" w:eastAsia="Times New Roman" w:hAnsi="Courier New" w:cs="Courier New"/>
+          <w:color w:val="F8F8F2"/>
+          <w:sz w:val="18"/>
+          <w:szCs w:val="18"/>
+          <w:lang w:val="fr-BE" w:eastAsia="en-GB"/>
+        </w:rPr>
+        <w:t xml:space="preserve"> </w:t>
+      </w:r>
+      <w:r>
+        <w:rPr>
+          <w:rFonts w:ascii="Courier New" w:eastAsia="Times New Roman" w:hAnsi="Courier New" w:cs="Courier New"/>
+          <w:color w:val="CE9178"/>
+          <w:sz w:val="18"/>
+          <w:szCs w:val="18"/>
+          <w:lang w:val="fr-BE" w:eastAsia="en-GB"/>
+        </w:rPr>
+        <w:t>"https://pm1.aminoapps.com/6952/a8f89be4e601acd4f9b32043801d6e93d8a40884r1-1280-720v2_hq.jpg"</w:t>
+      </w:r>
+    </w:p>
+    <w:p>
+      <w:pPr>
+        <w:widowControl/>
+        <w:shd w:val="clear" w:color="auto" w:fill="212121"/>
+        <w:autoSpaceDE/>
+        <w:autoSpaceDN/>
+        <w:spacing w:line="270" w:lineRule="atLeast"/>
+        <w:rPr>
+          <w:rFonts w:ascii="Courier New" w:eastAsia="Times New Roman" w:hAnsi="Courier New" w:cs="Courier New"/>
+          <w:color w:val="F8F8F2"/>
+          <w:sz w:val="18"/>
+          <w:szCs w:val="18"/>
+          <w:lang w:val="fr-BE" w:eastAsia="en-GB"/>
+        </w:rPr>
+      </w:pPr>
+      <w:r>
+        <w:rPr>
+          <w:rFonts w:ascii="Courier New" w:eastAsia="Times New Roman" w:hAnsi="Courier New" w:cs="Courier New"/>
+          <w:color w:val="DCDCDC"/>
+          <w:sz w:val="18"/>
+          <w:szCs w:val="18"/>
+          <w:lang w:val="fr-BE" w:eastAsia="en-GB"/>
+        </w:rPr>
+        <w:t>}</w:t>
+      </w:r>
+    </w:p>
+    <w:p>
+      <w:pPr>
+        <w:rPr>
+          <w:rFonts w:asciiTheme="minorHAnsi" w:hAnsiTheme="minorHAnsi" w:cstheme="minorHAnsi"/>
+          <w:lang w:val="fr-BE"/>
+        </w:rPr>
+      </w:pPr>
+      <w:r>
+        <w:rPr>
+          <w:rFonts w:asciiTheme="minorHAnsi" w:hAnsiTheme="minorHAnsi" w:cstheme="minorHAnsi"/>
+          <w:lang w:val="fr-BE"/>
+        </w:rPr>
+        <w:lastRenderedPageBreak/>
+        <w:t xml:space="preserve">Et voici un après avec la requête put de la </w:t>
+      </w:r>
+      <w:proofErr w:type="spellStart"/>
+      <w:r>
+        <w:rPr>
+          <w:rFonts w:asciiTheme="minorHAnsi" w:hAnsiTheme="minorHAnsi" w:cstheme="minorHAnsi"/>
+          <w:lang w:val="fr-BE"/>
+        </w:rPr>
+        <w:t>bounty</w:t>
+      </w:r>
+      <w:proofErr w:type="spellEnd"/>
+      <w:r>
+        <w:rPr>
+          <w:rFonts w:asciiTheme="minorHAnsi" w:hAnsiTheme="minorHAnsi" w:cstheme="minorHAnsi"/>
+          <w:lang w:val="fr-BE"/>
+        </w:rPr>
+        <w:t xml:space="preserve"> à 11 :</w:t>
+      </w:r>
+    </w:p>
+    <w:p>
+      <w:pPr>
+        <w:rPr>
+          <w:rFonts w:asciiTheme="minorHAnsi" w:hAnsiTheme="minorHAnsi" w:cstheme="minorHAnsi"/>
+          <w:lang w:val="fr-BE"/>
+        </w:rPr>
+      </w:pPr>
+      <w:r>
+        <w:rPr>
+          <w:rFonts w:asciiTheme="minorHAnsi" w:hAnsiTheme="minorHAnsi" w:cstheme="minorHAnsi"/>
+          <w:lang w:val="fr-BE"/>
+        </w:rPr>
+        <w:drawing>
+          <wp:inline distT="0" distB="0" distL="0" distR="0" wp14:anchorId="59F77192" wp14:editId="0722C75A">
+            <wp:extent cx="6419850" cy="4221480"/>
+            <wp:effectExtent l="0" t="0" r="0" b="7620"/>
+            <wp:docPr id="857066131" name="Image 1" descr="Une image contenant texte, capture d’écran, logiciel, Logiciel multimédia&#10;&#10;Description générée automatiquement"/>
+            <wp:cNvGraphicFramePr>
+              <a:graphicFrameLocks xmlns:a="http://schemas.openxmlformats.org/drawingml/2006/main" noChangeAspect="1"/>
+            </wp:cNvGraphicFramePr>
+            <a:graphic xmlns:a="http://schemas.openxmlformats.org/drawingml/2006/main">
+              <a:graphicData uri="http://schemas.openxmlformats.org/drawingml/2006/picture">
+                <pic:pic xmlns:pic="http://schemas.openxmlformats.org/drawingml/2006/picture">
+                  <pic:nvPicPr>
+                    <pic:cNvPr id="857066131" name="Image 1" descr="Une image contenant texte, capture d’écran, logiciel, Logiciel multimédia&#10;&#10;Description générée automatiquement"/>
+                    <pic:cNvPicPr/>
+                  </pic:nvPicPr>
+                  <pic:blipFill>
+                    <a:blip r:embed="rId22"/>
+                    <a:stretch>
+                      <a:fillRect/>
+                    </a:stretch>
+                  </pic:blipFill>
+                  <pic:spPr>
+                    <a:xfrm>
+                      <a:off x="0" y="0"/>
+                      <a:ext cx="6419850" cy="4221480"/>
+                    </a:xfrm>
+                    <a:prstGeom prst="rect">
+                      <a:avLst/>
+                    </a:prstGeom>
+                  </pic:spPr>
+                </pic:pic>
+              </a:graphicData>
+            </a:graphic>
+          </wp:inline>
+        </w:drawing>
+      </w:r>
+    </w:p>
+    <w:p>
+      <w:pPr>
+        <w:rPr>
+          <w:rFonts w:asciiTheme="minorHAnsi" w:hAnsiTheme="minorHAnsi" w:cstheme="minorHAnsi"/>
+          <w:lang w:val="fr-BE"/>
+        </w:rPr>
+      </w:pPr>
+    </w:p>
+    <w:p>
+      <w:pPr>
+        <w:rPr>
+          <w:rFonts w:asciiTheme="minorHAnsi" w:hAnsiTheme="minorHAnsi" w:cstheme="minorHAnsi"/>
+          <w:lang w:val="fr-BE"/>
+        </w:rPr>
+      </w:pPr>
+      <w:r>
+        <w:rPr>
+          <w:rFonts w:asciiTheme="minorHAnsi" w:hAnsiTheme="minorHAnsi" w:cstheme="minorHAnsi"/>
+          <w:lang w:val="fr-BE"/>
+        </w:rPr>
+        <w:t xml:space="preserve">On affiche </w:t>
+      </w:r>
+      <w:proofErr w:type="spellStart"/>
+      <w:r>
+        <w:rPr>
+          <w:rFonts w:asciiTheme="minorHAnsi" w:hAnsiTheme="minorHAnsi" w:cstheme="minorHAnsi"/>
+          <w:lang w:val="fr-BE"/>
+        </w:rPr>
+        <w:t>l’id</w:t>
+      </w:r>
+      <w:proofErr w:type="spellEnd"/>
+      <w:r>
+        <w:rPr>
+          <w:rFonts w:asciiTheme="minorHAnsi" w:hAnsiTheme="minorHAnsi" w:cstheme="minorHAnsi"/>
+          <w:lang w:val="fr-BE"/>
+        </w:rPr>
+        <w:t xml:space="preserve"> 5 :</w:t>
+      </w:r>
+    </w:p>
+    <w:p>
+      <w:pPr>
+        <w:rPr>
+          <w:rFonts w:asciiTheme="minorHAnsi" w:hAnsiTheme="minorHAnsi" w:cstheme="minorHAnsi"/>
+          <w:lang w:val="fr-BE"/>
+        </w:rPr>
+      </w:pPr>
+      <w:r>
+        <w:rPr>
+          <w:rFonts w:asciiTheme="minorHAnsi" w:hAnsiTheme="minorHAnsi" w:cstheme="minorHAnsi"/>
+          <w:lang w:val="fr-BE"/>
+        </w:rPr>
+        <w:drawing>
+          <wp:inline distT="0" distB="0" distL="0" distR="0" wp14:anchorId="34583249" wp14:editId="03B29EDA">
+            <wp:extent cx="6419850" cy="2443480"/>
+            <wp:effectExtent l="0" t="0" r="0" b="0"/>
+            <wp:docPr id="840923694" name="Image 1" descr="Une image contenant capture d’écran, texte, logiciel, Logiciel multimédia&#10;&#10;Description générée automatiquement"/>
+            <wp:cNvGraphicFramePr>
+              <a:graphicFrameLocks xmlns:a="http://schemas.openxmlformats.org/drawingml/2006/main" noChangeAspect="1"/>
+            </wp:cNvGraphicFramePr>
+            <a:graphic xmlns:a="http://schemas.openxmlformats.org/drawingml/2006/main">
+              <a:graphicData uri="http://schemas.openxmlformats.org/drawingml/2006/picture">
+                <pic:pic xmlns:pic="http://schemas.openxmlformats.org/drawingml/2006/picture">
+                  <pic:nvPicPr>
+                    <pic:cNvPr id="840923694" name="Image 1" descr="Une image contenant capture d’écran, texte, logiciel, Logiciel multimédia&#10;&#10;Description générée automatiquement"/>
                     <pic:cNvPicPr/>
                   </pic:nvPicPr>
                   <pic:blipFill>
@@ -3350,21 +5149,11 @@
                   <pic:spPr>
                     <a:xfrm>
                       <a:off x="0" y="0"/>
-                      <a:ext cx="4899937" cy="1295503"/>
+                      <a:ext cx="6419850" cy="2443480"/>
                     </a:xfrm>
                     <a:prstGeom prst="rect">
                       <a:avLst/>
                     </a:prstGeom>
-                    <a:ln>
-                      <a:noFill/>
-                    </a:ln>
-                    <a:effectLst>
-                      <a:outerShdw blurRad="292100" dist="139700" dir="2700000" algn="tl" rotWithShape="0">
-                        <a:srgbClr val="333333">
-                          <a:alpha val="65000"/>
-                        </a:srgbClr>
-                      </a:outerShdw>
-                    </a:effectLst>
                   </pic:spPr>
                 </pic:pic>
               </a:graphicData>
@@ -3401,6 +5190,127 @@
           <w:rFonts w:asciiTheme="minorHAnsi" w:hAnsiTheme="minorHAnsi" w:cstheme="minorHAnsi"/>
           <w:lang w:val="fr-BE"/>
         </w:rPr>
+        <w:t xml:space="preserve">En ce qui concerne les autres </w:t>
+      </w:r>
+      <w:proofErr w:type="spellStart"/>
+      <w:r>
+        <w:rPr>
+          <w:rFonts w:asciiTheme="minorHAnsi" w:hAnsiTheme="minorHAnsi" w:cstheme="minorHAnsi"/>
+          <w:lang w:val="fr-BE"/>
+        </w:rPr>
+        <w:t>Endpoints</w:t>
+      </w:r>
+      <w:proofErr w:type="spellEnd"/>
+      <w:r>
+        <w:rPr>
+          <w:rFonts w:asciiTheme="minorHAnsi" w:hAnsiTheme="minorHAnsi" w:cstheme="minorHAnsi"/>
+          <w:lang w:val="fr-BE"/>
+        </w:rPr>
+        <w:t xml:space="preserve"> des autres contrôleurs, c’est toujours le même principe, pour </w:t>
+      </w:r>
+      <w:r>
+        <w:rPr>
+          <w:rFonts w:asciiTheme="minorHAnsi" w:hAnsiTheme="minorHAnsi" w:cstheme="minorHAnsi"/>
+          <w:lang w:val="fr-BE"/>
+        </w:rPr>
+        <w:t xml:space="preserve">les </w:t>
+      </w:r>
+      <w:proofErr w:type="spellStart"/>
+      <w:r>
+        <w:rPr>
+          <w:rFonts w:asciiTheme="minorHAnsi" w:hAnsiTheme="minorHAnsi" w:cstheme="minorHAnsi"/>
+          <w:lang w:val="fr-BE"/>
+        </w:rPr>
+        <w:t>fights</w:t>
+      </w:r>
+      <w:proofErr w:type="spellEnd"/>
+      <w:r>
+        <w:rPr>
+          <w:rFonts w:asciiTheme="minorHAnsi" w:hAnsiTheme="minorHAnsi" w:cstheme="minorHAnsi"/>
+          <w:lang w:val="fr-BE"/>
+        </w:rPr>
+        <w:t xml:space="preserve"> tactique, vous avez pour voir toutes les tactiques : </w:t>
+      </w:r>
+    </w:p>
+    <w:p>
+      <w:pPr>
+        <w:rPr>
+          <w:rFonts w:asciiTheme="minorHAnsi" w:hAnsiTheme="minorHAnsi" w:cstheme="minorHAnsi"/>
+          <w:lang w:val="fr-BE"/>
+        </w:rPr>
+      </w:pPr>
+      <w:hyperlink r:id="rId24" w:history="1">
+        <w:r>
+          <w:rPr>
+            <w:rStyle w:val="Lienhypertexte"/>
+            <w:rFonts w:asciiTheme="minorHAnsi" w:hAnsiTheme="minorHAnsi" w:cstheme="minorHAnsi"/>
+            <w:lang w:val="fr-BE"/>
+          </w:rPr>
+          <w:t>http://localhost:8080/api/fight-tactics</w:t>
+        </w:r>
+      </w:hyperlink>
+    </w:p>
+    <w:p>
+      <w:pPr>
+        <w:rPr>
+          <w:rFonts w:asciiTheme="minorHAnsi" w:hAnsiTheme="minorHAnsi" w:cstheme="minorHAnsi"/>
+          <w:lang w:val="fr-BE"/>
+        </w:rPr>
+      </w:pPr>
+      <w:r>
+        <w:rPr>
+          <w:rFonts w:asciiTheme="minorHAnsi" w:hAnsiTheme="minorHAnsi" w:cstheme="minorHAnsi"/>
+          <w:lang w:val="fr-BE"/>
+        </w:rPr>
+        <w:t>Pour ajouter une tactique :</w:t>
+      </w:r>
+    </w:p>
+    <w:p>
+      <w:pPr>
+        <w:rPr>
+          <w:rFonts w:asciiTheme="minorHAnsi" w:hAnsiTheme="minorHAnsi" w:cstheme="minorHAnsi"/>
+          <w:lang w:val="fr-BE"/>
+        </w:rPr>
+      </w:pPr>
+      <w:hyperlink r:id="rId25" w:history="1">
+        <w:r>
+          <w:rPr>
+            <w:rStyle w:val="Lienhypertexte"/>
+            <w:rFonts w:asciiTheme="minorHAnsi" w:hAnsiTheme="minorHAnsi" w:cstheme="minorHAnsi"/>
+            <w:lang w:val="fr-BE"/>
+          </w:rPr>
+          <w:t>http://localhost:8080/api/fight-tactics/add</w:t>
+        </w:r>
+      </w:hyperlink>
+    </w:p>
+    <w:p>
+      <w:pPr>
+        <w:rPr>
+          <w:rFonts w:asciiTheme="minorHAnsi" w:hAnsiTheme="minorHAnsi" w:cstheme="minorHAnsi"/>
+          <w:lang w:val="fr-BE"/>
+        </w:rPr>
+      </w:pPr>
+    </w:p>
+    <w:p>
+      <w:pPr>
+        <w:rPr>
+          <w:rFonts w:asciiTheme="minorHAnsi" w:hAnsiTheme="minorHAnsi" w:cstheme="minorHAnsi"/>
+          <w:lang w:val="fr-BE"/>
+        </w:rPr>
+      </w:pPr>
+    </w:p>
+    <w:p>
+      <w:pPr>
+        <w:rPr>
+          <w:rFonts w:asciiTheme="minorHAnsi" w:hAnsiTheme="minorHAnsi" w:cstheme="minorHAnsi"/>
+          <w:lang w:val="fr-BE"/>
+        </w:rPr>
+      </w:pPr>
+      <w:r>
+        <w:rPr>
+          <w:rFonts w:asciiTheme="minorHAnsi" w:hAnsiTheme="minorHAnsi" w:cstheme="minorHAnsi"/>
+          <w:lang w:val="fr-BE"/>
+        </w:rPr>
         <w:t>Pour supprimer une tactique :</w:t>
       </w:r>
     </w:p>
@@ -3411,7 +5321,7 @@
           <w:lang w:val="fr-BE"/>
         </w:rPr>
       </w:pPr>
-      <w:hyperlink r:id="rId24" w:history="1">
+      <w:hyperlink r:id="rId26" w:history="1">
         <w:r>
           <w:rPr>
             <w:rStyle w:val="Lienhypertexte"/>
@@ -3429,6 +5339,120 @@
           <w:lang w:val="fr-BE"/>
         </w:rPr>
       </w:pPr>
+      <w:r>
+        <w:rPr>
+          <w:rFonts w:asciiTheme="minorHAnsi" w:hAnsiTheme="minorHAnsi" w:cstheme="minorHAnsi"/>
+          <w:lang w:val="fr-BE"/>
+        </w:rPr>
+        <w:t xml:space="preserve">Pour le </w:t>
+      </w:r>
+      <w:proofErr w:type="spellStart"/>
+      <w:r>
+        <w:rPr>
+          <w:rFonts w:asciiTheme="minorHAnsi" w:hAnsiTheme="minorHAnsi" w:cstheme="minorHAnsi"/>
+          <w:lang w:val="fr-BE"/>
+        </w:rPr>
+        <w:t>getByID</w:t>
+      </w:r>
+      <w:proofErr w:type="spellEnd"/>
+      <w:r>
+        <w:rPr>
+          <w:rFonts w:asciiTheme="minorHAnsi" w:hAnsiTheme="minorHAnsi" w:cstheme="minorHAnsi"/>
+          <w:lang w:val="fr-BE"/>
+        </w:rPr>
+        <w:t> :</w:t>
+      </w:r>
+    </w:p>
+    <w:p>
+      <w:pPr>
+        <w:rPr>
+          <w:rFonts w:asciiTheme="minorHAnsi" w:hAnsiTheme="minorHAnsi" w:cstheme="minorHAnsi"/>
+          <w:lang w:val="fr-BE"/>
+        </w:rPr>
+      </w:pPr>
+      <w:hyperlink r:id="rId27" w:history="1">
+        <w:r>
+          <w:rPr>
+            <w:rStyle w:val="Lienhypertexte"/>
+            <w:rFonts w:asciiTheme="minorHAnsi" w:hAnsiTheme="minorHAnsi" w:cstheme="minorHAnsi"/>
+            <w:lang w:val="fr-BE"/>
+          </w:rPr>
+          <w:t>http://localhost:8080/api/fight-tactics/</w:t>
+        </w:r>
+        <w:r>
+          <w:rPr>
+            <w:rStyle w:val="Lienhypertexte"/>
+            <w:rFonts w:asciiTheme="minorHAnsi" w:hAnsiTheme="minorHAnsi" w:cstheme="minorHAnsi"/>
+            <w:lang w:val="fr-BE"/>
+          </w:rPr>
+          <w:t>getByID/</w:t>
+        </w:r>
+        <w:r>
+          <w:rPr>
+            <w:rStyle w:val="Lienhypertexte"/>
+            <w:rFonts w:asciiTheme="minorHAnsi" w:hAnsiTheme="minorHAnsi" w:cstheme="minorHAnsi"/>
+            <w:lang w:val="fr-BE"/>
+          </w:rPr>
+          <w:t>1</w:t>
+        </w:r>
+      </w:hyperlink>
+    </w:p>
+    <w:p>
+      <w:pPr>
+        <w:rPr>
+          <w:rFonts w:asciiTheme="minorHAnsi" w:hAnsiTheme="minorHAnsi" w:cstheme="minorHAnsi"/>
+          <w:lang w:val="fr-BE"/>
+        </w:rPr>
+      </w:pPr>
+      <w:r>
+        <w:rPr>
+          <w:rFonts w:asciiTheme="minorHAnsi" w:hAnsiTheme="minorHAnsi" w:cstheme="minorHAnsi"/>
+          <w:lang w:val="fr-BE"/>
+        </w:rPr>
+        <w:t>Pour le put :</w:t>
+      </w:r>
+    </w:p>
+    <w:p>
+      <w:pPr>
+        <w:rPr>
+          <w:rFonts w:asciiTheme="minorHAnsi" w:hAnsiTheme="minorHAnsi" w:cstheme="minorHAnsi"/>
+          <w:lang w:val="fr-BE"/>
+        </w:rPr>
+      </w:pPr>
+      <w:hyperlink r:id="rId28" w:history="1">
+        <w:r>
+          <w:rPr>
+            <w:rStyle w:val="Lienhypertexte"/>
+            <w:rFonts w:asciiTheme="minorHAnsi" w:hAnsiTheme="minorHAnsi" w:cstheme="minorHAnsi"/>
+            <w:lang w:val="fr-BE"/>
+          </w:rPr>
+          <w:t>http://localhost:8080/api/fight-tactics/</w:t>
+        </w:r>
+        <w:r>
+          <w:rPr>
+            <w:rStyle w:val="Lienhypertexte"/>
+            <w:rFonts w:asciiTheme="minorHAnsi" w:hAnsiTheme="minorHAnsi" w:cstheme="minorHAnsi"/>
+            <w:lang w:val="fr-BE"/>
+          </w:rPr>
+          <w:t>put/</w:t>
+        </w:r>
+        <w:r>
+          <w:rPr>
+            <w:rStyle w:val="Lienhypertexte"/>
+            <w:rFonts w:asciiTheme="minorHAnsi" w:hAnsiTheme="minorHAnsi" w:cstheme="minorHAnsi"/>
+            <w:lang w:val="fr-BE"/>
+          </w:rPr>
+          <w:t>1</w:t>
+        </w:r>
+      </w:hyperlink>
+    </w:p>
+    <w:p>
+      <w:pPr>
+        <w:rPr>
+          <w:rFonts w:asciiTheme="minorHAnsi" w:hAnsiTheme="minorHAnsi" w:cstheme="minorHAnsi"/>
+          <w:lang w:val="fr-BE"/>
+        </w:rPr>
+      </w:pPr>
     </w:p>
     <w:p>
       <w:pPr>
@@ -3503,7 +5527,7 @@
           <w:lang w:val="fr-BE"/>
         </w:rPr>
       </w:pPr>
-      <w:hyperlink r:id="rId25" w:history="1">
+      <w:hyperlink r:id="rId29" w:history="1">
         <w:r>
           <w:rPr>
             <w:rStyle w:val="Lienhypertexte"/>
@@ -3536,7 +5560,7 @@
           <w:lang w:val="fr-BE"/>
         </w:rPr>
       </w:pPr>
-      <w:hyperlink r:id="rId26" w:history="1">
+      <w:hyperlink r:id="rId30" w:history="1">
         <w:r>
           <w:rPr>
             <w:rStyle w:val="Lienhypertexte"/>
@@ -3569,7 +5593,7 @@
           <w:lang w:val="fr-BE"/>
         </w:rPr>
       </w:pPr>
-      <w:hyperlink r:id="rId27" w:history="1">
+      <w:hyperlink r:id="rId31" w:history="1">
         <w:r>
           <w:rPr>
             <w:rStyle w:val="Lienhypertexte"/>
@@ -3595,6 +5619,128 @@
           <w:lang w:val="fr-BE"/>
         </w:rPr>
       </w:pPr>
+      <w:r>
+        <w:rPr>
+          <w:rFonts w:asciiTheme="minorHAnsi" w:hAnsiTheme="minorHAnsi" w:cstheme="minorHAnsi"/>
+          <w:lang w:val="fr-BE"/>
+        </w:rPr>
+        <w:t xml:space="preserve">Pour le </w:t>
+      </w:r>
+      <w:proofErr w:type="spellStart"/>
+      <w:r>
+        <w:rPr>
+          <w:rFonts w:asciiTheme="minorHAnsi" w:hAnsiTheme="minorHAnsi" w:cstheme="minorHAnsi"/>
+          <w:lang w:val="fr-BE"/>
+        </w:rPr>
+        <w:t>getByID</w:t>
+      </w:r>
+      <w:proofErr w:type="spellEnd"/>
+      <w:r>
+        <w:rPr>
+          <w:rFonts w:asciiTheme="minorHAnsi" w:hAnsiTheme="minorHAnsi" w:cstheme="minorHAnsi"/>
+          <w:lang w:val="fr-BE"/>
+        </w:rPr>
+        <w:t> :</w:t>
+      </w:r>
+    </w:p>
+    <w:p>
+      <w:pPr>
+        <w:rPr>
+          <w:rFonts w:asciiTheme="minorHAnsi" w:hAnsiTheme="minorHAnsi" w:cstheme="minorHAnsi"/>
+          <w:lang w:val="en-GB"/>
+        </w:rPr>
+      </w:pPr>
+      <w:hyperlink r:id="rId32" w:history="1">
+        <w:r>
+          <w:rPr>
+            <w:rStyle w:val="Lienhypertexte"/>
+            <w:rFonts w:asciiTheme="minorHAnsi" w:hAnsiTheme="minorHAnsi" w:cstheme="minorHAnsi"/>
+            <w:lang w:val="en-GB"/>
+          </w:rPr>
+          <w:t>http://localhost:8080/api/crews</w:t>
+        </w:r>
+        <w:r>
+          <w:rPr>
+            <w:rStyle w:val="Lienhypertexte"/>
+            <w:rFonts w:asciiTheme="minorHAnsi" w:hAnsiTheme="minorHAnsi" w:cstheme="minorHAnsi"/>
+            <w:lang w:val="en-GB"/>
+          </w:rPr>
+          <w:t xml:space="preserve"> </w:t>
+        </w:r>
+        <w:r>
+          <w:rPr>
+            <w:rStyle w:val="Lienhypertexte"/>
+            <w:rFonts w:asciiTheme="minorHAnsi" w:hAnsiTheme="minorHAnsi" w:cstheme="minorHAnsi"/>
+            <w:lang w:val="en-GB"/>
+          </w:rPr>
+          <w:t>/getByID/1</w:t>
+        </w:r>
+      </w:hyperlink>
+    </w:p>
+    <w:p>
+      <w:pPr>
+        <w:rPr>
+          <w:rFonts w:asciiTheme="minorHAnsi" w:hAnsiTheme="minorHAnsi" w:cstheme="minorHAnsi"/>
+          <w:lang w:val="fr-BE"/>
+        </w:rPr>
+      </w:pPr>
+      <w:r>
+        <w:rPr>
+          <w:rFonts w:asciiTheme="minorHAnsi" w:hAnsiTheme="minorHAnsi" w:cstheme="minorHAnsi"/>
+          <w:lang w:val="fr-BE"/>
+        </w:rPr>
+        <w:t>Pour le put :</w:t>
+      </w:r>
+    </w:p>
+    <w:p>
+      <w:pPr>
+        <w:rPr>
+          <w:rFonts w:asciiTheme="minorHAnsi" w:hAnsiTheme="minorHAnsi" w:cstheme="minorHAnsi"/>
+          <w:lang w:val="en-GB"/>
+        </w:rPr>
+      </w:pPr>
+      <w:hyperlink r:id="rId33" w:history="1">
+        <w:r>
+          <w:rPr>
+            <w:rStyle w:val="Lienhypertexte"/>
+            <w:rFonts w:asciiTheme="minorHAnsi" w:hAnsiTheme="minorHAnsi" w:cstheme="minorHAnsi"/>
+            <w:lang w:val="en-GB"/>
+          </w:rPr>
+          <w:t>http://localhost:8080/api/crews</w:t>
+        </w:r>
+        <w:r>
+          <w:rPr>
+            <w:rStyle w:val="Lienhypertexte"/>
+            <w:rFonts w:asciiTheme="minorHAnsi" w:hAnsiTheme="minorHAnsi" w:cstheme="minorHAnsi"/>
+            <w:lang w:val="en-GB"/>
+          </w:rPr>
+          <w:t xml:space="preserve"> </w:t>
+        </w:r>
+        <w:r>
+          <w:rPr>
+            <w:rStyle w:val="Lienhypertexte"/>
+            <w:rFonts w:asciiTheme="minorHAnsi" w:hAnsiTheme="minorHAnsi" w:cstheme="minorHAnsi"/>
+            <w:lang w:val="en-GB"/>
+          </w:rPr>
+          <w:t>/put/1</w:t>
+        </w:r>
+      </w:hyperlink>
+    </w:p>
+    <w:p>
+      <w:pPr>
+        <w:rPr>
+          <w:rFonts w:asciiTheme="minorHAnsi" w:hAnsiTheme="minorHAnsi" w:cstheme="minorHAnsi"/>
+          <w:lang w:val="en-GB"/>
+        </w:rPr>
+      </w:pPr>
+    </w:p>
+    <w:p>
+      <w:pPr>
+        <w:rPr>
+          <w:rFonts w:asciiTheme="minorHAnsi" w:hAnsiTheme="minorHAnsi" w:cstheme="minorHAnsi"/>
+          <w:lang w:val="en-GB"/>
+        </w:rPr>
+      </w:pPr>
     </w:p>
     <w:p>
       <w:pPr>
@@ -3644,7 +5790,7 @@
           <w:lang w:val="fr-BE"/>
         </w:rPr>
       </w:pPr>
-      <w:hyperlink r:id="rId28" w:history="1">
+      <w:hyperlink r:id="rId34" w:history="1">
         <w:r>
           <w:rPr>
             <w:rStyle w:val="Lienhypertexte"/>
@@ -3677,7 +5823,7 @@
           <w:lang w:val="fr-BE"/>
         </w:rPr>
       </w:pPr>
-      <w:hyperlink r:id="rId29" w:history="1">
+      <w:hyperlink r:id="rId35" w:history="1">
         <w:r>
           <w:rPr>
             <w:rStyle w:val="Lienhypertexte"/>
@@ -3710,7 +5856,7 @@
           <w:lang w:val="fr-BE"/>
         </w:rPr>
       </w:pPr>
-      <w:hyperlink r:id="rId30" w:history="1">
+      <w:hyperlink r:id="rId36" w:history="1">
         <w:r>
           <w:rPr>
             <w:rStyle w:val="Lienhypertexte"/>
@@ -3736,6 +5882,96 @@
           <w:lang w:val="fr-BE"/>
         </w:rPr>
       </w:pPr>
+      <w:r>
+        <w:rPr>
+          <w:rFonts w:asciiTheme="minorHAnsi" w:hAnsiTheme="minorHAnsi" w:cstheme="minorHAnsi"/>
+          <w:lang w:val="fr-BE"/>
+        </w:rPr>
+        <w:t xml:space="preserve">Pour le </w:t>
+      </w:r>
+      <w:proofErr w:type="spellStart"/>
+      <w:r>
+        <w:rPr>
+          <w:rFonts w:asciiTheme="minorHAnsi" w:hAnsiTheme="minorHAnsi" w:cstheme="minorHAnsi"/>
+          <w:lang w:val="fr-BE"/>
+        </w:rPr>
+        <w:t>getByID</w:t>
+      </w:r>
+      <w:proofErr w:type="spellEnd"/>
+      <w:r>
+        <w:rPr>
+          <w:rFonts w:asciiTheme="minorHAnsi" w:hAnsiTheme="minorHAnsi" w:cstheme="minorHAnsi"/>
+          <w:lang w:val="fr-BE"/>
+        </w:rPr>
+        <w:t> :</w:t>
+      </w:r>
+    </w:p>
+    <w:p>
+      <w:pPr>
+        <w:rPr>
+          <w:rFonts w:asciiTheme="minorHAnsi" w:hAnsiTheme="minorHAnsi" w:cstheme="minorHAnsi"/>
+          <w:lang w:val="fr-BE"/>
+        </w:rPr>
+      </w:pPr>
+      <w:hyperlink r:id="rId37" w:history="1">
+        <w:r>
+          <w:rPr>
+            <w:rStyle w:val="Lienhypertexte"/>
+            <w:rFonts w:asciiTheme="minorHAnsi" w:hAnsiTheme="minorHAnsi" w:cstheme="minorHAnsi"/>
+            <w:lang w:val="fr-BE"/>
+          </w:rPr>
+          <w:t>http://localhost:8080/api/devil-fruits/getByID/1</w:t>
+        </w:r>
+      </w:hyperlink>
+    </w:p>
+    <w:p>
+      <w:pPr>
+        <w:rPr>
+          <w:rFonts w:asciiTheme="minorHAnsi" w:hAnsiTheme="minorHAnsi" w:cstheme="minorHAnsi"/>
+          <w:lang w:val="fr-BE"/>
+        </w:rPr>
+      </w:pPr>
+      <w:r>
+        <w:rPr>
+          <w:rFonts w:asciiTheme="minorHAnsi" w:hAnsiTheme="minorHAnsi" w:cstheme="minorHAnsi"/>
+          <w:lang w:val="fr-BE"/>
+        </w:rPr>
+        <w:t>Pour le put :</w:t>
+      </w:r>
+    </w:p>
+    <w:p>
+      <w:pPr>
+        <w:rPr>
+          <w:rFonts w:asciiTheme="minorHAnsi" w:hAnsiTheme="minorHAnsi" w:cstheme="minorHAnsi"/>
+          <w:lang w:val="fr-BE"/>
+        </w:rPr>
+      </w:pPr>
+      <w:hyperlink r:id="rId38" w:history="1">
+        <w:r>
+          <w:rPr>
+            <w:rStyle w:val="Lienhypertexte"/>
+            <w:rFonts w:asciiTheme="minorHAnsi" w:hAnsiTheme="minorHAnsi" w:cstheme="minorHAnsi"/>
+            <w:lang w:val="fr-BE"/>
+          </w:rPr>
+          <w:t>http://localhost:8080/api/devil-fruits/put/1</w:t>
+        </w:r>
+      </w:hyperlink>
+    </w:p>
+    <w:p>
+      <w:pPr>
+        <w:rPr>
+          <w:rFonts w:asciiTheme="minorHAnsi" w:hAnsiTheme="minorHAnsi" w:cstheme="minorHAnsi"/>
+          <w:lang w:val="fr-BE"/>
+        </w:rPr>
+      </w:pPr>
+    </w:p>
+    <w:p>
+      <w:pPr>
+        <w:rPr>
+          <w:rFonts w:asciiTheme="minorHAnsi" w:hAnsiTheme="minorHAnsi" w:cstheme="minorHAnsi"/>
+          <w:lang w:val="fr-BE"/>
+        </w:rPr>
+      </w:pPr>
     </w:p>
     <w:p>
       <w:pPr>
@@ -3789,7 +6025,7 @@
           <w:lang w:val="fr-BE"/>
         </w:rPr>
       </w:pPr>
-      <w:hyperlink r:id="rId31" w:history="1">
+      <w:hyperlink r:id="rId39" w:history="1">
         <w:r>
           <w:rPr>
             <w:rStyle w:val="Lienhypertexte"/>
@@ -3822,7 +6058,7 @@
           <w:lang w:val="fr-BE"/>
         </w:rPr>
       </w:pPr>
-      <w:hyperlink r:id="rId32" w:history="1">
+      <w:hyperlink r:id="rId40" w:history="1">
         <w:r>
           <w:rPr>
             <w:rStyle w:val="Lienhypertexte"/>
@@ -3855,20 +6091,114 @@
           <w:lang w:val="fr-BE"/>
         </w:rPr>
       </w:pPr>
-      <w:r>
-        <w:rPr>
-          <w:rFonts w:asciiTheme="minorHAnsi" w:hAnsiTheme="minorHAnsi" w:cstheme="minorHAnsi"/>
-          <w:lang w:val="fr-BE"/>
-        </w:rPr>
-        <w:t>http://localhost:8080/api/haki/</w:t>
-      </w:r>
-      <w:r>
-        <w:rPr>
-          <w:rFonts w:asciiTheme="minorHAnsi" w:hAnsiTheme="minorHAnsi" w:cstheme="minorHAnsi"/>
-          <w:lang w:val="fr-BE"/>
-        </w:rPr>
-        <w:t>1</w:t>
-      </w:r>
+      <w:hyperlink r:id="rId41" w:history="1">
+        <w:r>
+          <w:rPr>
+            <w:rStyle w:val="Lienhypertexte"/>
+            <w:rFonts w:asciiTheme="minorHAnsi" w:hAnsiTheme="minorHAnsi" w:cstheme="minorHAnsi"/>
+            <w:lang w:val="fr-BE"/>
+          </w:rPr>
+          <w:t>http://localhost:8080/api/haki/</w:t>
+        </w:r>
+        <w:r>
+          <w:rPr>
+            <w:rStyle w:val="Lienhypertexte"/>
+            <w:rFonts w:asciiTheme="minorHAnsi" w:hAnsiTheme="minorHAnsi" w:cstheme="minorHAnsi"/>
+            <w:lang w:val="fr-BE"/>
+          </w:rPr>
+          <w:t>1</w:t>
+        </w:r>
+      </w:hyperlink>
+    </w:p>
+    <w:p>
+      <w:pPr>
+        <w:rPr>
+          <w:rFonts w:asciiTheme="minorHAnsi" w:hAnsiTheme="minorHAnsi" w:cstheme="minorHAnsi"/>
+          <w:lang w:val="fr-BE"/>
+        </w:rPr>
+      </w:pPr>
+      <w:r>
+        <w:rPr>
+          <w:rFonts w:asciiTheme="minorHAnsi" w:hAnsiTheme="minorHAnsi" w:cstheme="minorHAnsi"/>
+          <w:lang w:val="fr-BE"/>
+        </w:rPr>
+        <w:t xml:space="preserve">Pour le </w:t>
+      </w:r>
+      <w:proofErr w:type="spellStart"/>
+      <w:r>
+        <w:rPr>
+          <w:rFonts w:asciiTheme="minorHAnsi" w:hAnsiTheme="minorHAnsi" w:cstheme="minorHAnsi"/>
+          <w:lang w:val="fr-BE"/>
+        </w:rPr>
+        <w:t>getByID</w:t>
+      </w:r>
+      <w:proofErr w:type="spellEnd"/>
+      <w:r>
+        <w:rPr>
+          <w:rFonts w:asciiTheme="minorHAnsi" w:hAnsiTheme="minorHAnsi" w:cstheme="minorHAnsi"/>
+          <w:lang w:val="fr-BE"/>
+        </w:rPr>
+        <w:t> :</w:t>
+      </w:r>
+    </w:p>
+    <w:p>
+      <w:pPr>
+        <w:rPr>
+          <w:rFonts w:asciiTheme="minorHAnsi" w:hAnsiTheme="minorHAnsi" w:cstheme="minorHAnsi"/>
+          <w:lang w:val="fr-BE"/>
+        </w:rPr>
+      </w:pPr>
+      <w:hyperlink r:id="rId42" w:history="1">
+        <w:r>
+          <w:rPr>
+            <w:rStyle w:val="Lienhypertexte"/>
+            <w:rFonts w:asciiTheme="minorHAnsi" w:hAnsiTheme="minorHAnsi" w:cstheme="minorHAnsi"/>
+            <w:lang w:val="fr-BE"/>
+          </w:rPr>
+          <w:t>http://localhost:8080/api/haki/getByID/1</w:t>
+        </w:r>
+      </w:hyperlink>
+    </w:p>
+    <w:p>
+      <w:pPr>
+        <w:rPr>
+          <w:rFonts w:asciiTheme="minorHAnsi" w:hAnsiTheme="minorHAnsi" w:cstheme="minorHAnsi"/>
+          <w:lang w:val="fr-BE"/>
+        </w:rPr>
+      </w:pPr>
+      <w:r>
+        <w:rPr>
+          <w:rFonts w:asciiTheme="minorHAnsi" w:hAnsiTheme="minorHAnsi" w:cstheme="minorHAnsi"/>
+          <w:lang w:val="fr-BE"/>
+        </w:rPr>
+        <w:t>Pour le put :</w:t>
+      </w:r>
+    </w:p>
+    <w:p>
+      <w:pPr>
+        <w:rPr>
+          <w:rFonts w:asciiTheme="minorHAnsi" w:hAnsiTheme="minorHAnsi" w:cstheme="minorHAnsi"/>
+          <w:lang w:val="fr-BE"/>
+        </w:rPr>
+      </w:pPr>
+      <w:hyperlink r:id="rId43" w:history="1">
+        <w:r>
+          <w:rPr>
+            <w:rStyle w:val="Lienhypertexte"/>
+            <w:rFonts w:asciiTheme="minorHAnsi" w:hAnsiTheme="minorHAnsi" w:cstheme="minorHAnsi"/>
+            <w:lang w:val="fr-BE"/>
+          </w:rPr>
+          <w:t>http://localhost:8080/api/haki/put/1</w:t>
+        </w:r>
+      </w:hyperlink>
+    </w:p>
+    <w:p>
+      <w:pPr>
+        <w:rPr>
+          <w:rFonts w:asciiTheme="minorHAnsi" w:hAnsiTheme="minorHAnsi" w:cstheme="minorHAnsi"/>
+          <w:lang w:val="fr-BE"/>
+        </w:rPr>
+      </w:pPr>
     </w:p>
     <w:p>
       <w:pPr>
@@ -3898,7 +6228,21 @@
           <w:lang w:val="fr-BE"/>
         </w:rPr>
         <w:lastRenderedPageBreak/>
-        <w:t xml:space="preserve">En ce qui concerne les tests d’intégration il faut juste run les 5 tests disponible pour vérifier les </w:t>
+        <w:t xml:space="preserve">En ce qui concerne les tests d’intégration il faut juste run les 5 </w:t>
+      </w:r>
+      <w:r>
+        <w:rPr>
+          <w:rFonts w:asciiTheme="minorHAnsi" w:hAnsiTheme="minorHAnsi" w:cstheme="minorHAnsi"/>
+          <w:lang w:val="fr-BE"/>
+        </w:rPr>
+        <w:t xml:space="preserve">classes de </w:t>
+      </w:r>
+      <w:r>
+        <w:rPr>
+          <w:rFonts w:asciiTheme="minorHAnsi" w:hAnsiTheme="minorHAnsi" w:cstheme="minorHAnsi"/>
+          <w:lang w:val="fr-BE"/>
+        </w:rPr>
+        <w:t xml:space="preserve">tests disponible pour vérifier les </w:t>
       </w:r>
       <w:proofErr w:type="spellStart"/>
       <w:r>
@@ -3923,21 +6267,19 @@
         </w:rPr>
         <w:t xml:space="preserve">, voici pour les </w:t>
       </w:r>
-      <w:proofErr w:type="spellStart"/>
-      <w:r>
-        <w:rPr>
-          <w:rFonts w:asciiTheme="minorHAnsi" w:hAnsiTheme="minorHAnsi" w:cstheme="minorHAnsi"/>
-          <w:lang w:val="fr-BE"/>
-        </w:rPr>
-        <w:t>hakis</w:t>
-      </w:r>
-      <w:proofErr w:type="spellEnd"/>
-      <w:r>
-        <w:rPr>
-          <w:rFonts w:asciiTheme="minorHAnsi" w:hAnsiTheme="minorHAnsi" w:cstheme="minorHAnsi"/>
-          <w:lang w:val="fr-BE"/>
-        </w:rPr>
-        <w:t>, sinon c’est toujours le même principe</w:t>
+      <w:r>
+        <w:rPr>
+          <w:rFonts w:asciiTheme="minorHAnsi" w:hAnsiTheme="minorHAnsi" w:cstheme="minorHAnsi"/>
+          <w:lang w:val="fr-BE"/>
+        </w:rPr>
+        <w:t>personnages,</w:t>
+      </w:r>
+      <w:r>
+        <w:rPr>
+          <w:rFonts w:asciiTheme="minorHAnsi" w:hAnsiTheme="minorHAnsi" w:cstheme="minorHAnsi"/>
+          <w:lang w:val="fr-BE"/>
+        </w:rPr>
+        <w:t xml:space="preserve"> sinon c’est toujours le même principe</w:t>
       </w:r>
       <w:r>
         <w:rPr>
@@ -3954,16 +6296,24 @@
           <w:lang w:val="fr-BE"/>
         </w:rPr>
       </w:pPr>
+    </w:p>
+    <w:p>
+      <w:pPr>
+        <w:rPr>
+          <w:rFonts w:asciiTheme="minorHAnsi" w:hAnsiTheme="minorHAnsi" w:cstheme="minorHAnsi"/>
+          <w:lang w:val="fr-BE"/>
+        </w:rPr>
+      </w:pPr>
       <w:r>
         <w:rPr>
           <w:rFonts w:asciiTheme="minorHAnsi" w:hAnsiTheme="minorHAnsi" w:cstheme="minorHAnsi"/>
           <w:lang w:val="fr-BE"/>
         </w:rPr>
         <w:drawing>
-          <wp:inline distT="0" distB="0" distL="0" distR="0" wp14:anchorId="37A194AA" wp14:editId="0778E7C8">
-            <wp:extent cx="6419850" cy="1778635"/>
-            <wp:effectExtent l="152400" t="152400" r="361950" b="354965"/>
-            <wp:docPr id="1619425554" name="Image 1" descr="Une image contenant texte, capture d’écran, Police, logiciel&#10;&#10;Description générée automatiquement"/>
+          <wp:inline distT="0" distB="0" distL="0" distR="0" wp14:anchorId="2371DA39" wp14:editId="03DD2D7D">
+            <wp:extent cx="6419850" cy="1510748"/>
+            <wp:effectExtent l="0" t="0" r="0" b="0"/>
+            <wp:docPr id="233975726" name="Image 1" descr="Une image contenant texte, capture d’écran, Police&#10;&#10;Description générée automatiquement"/>
             <wp:cNvGraphicFramePr>
               <a:graphicFrameLocks xmlns:a="http://schemas.openxmlformats.org/drawingml/2006/main" noChangeAspect="1"/>
             </wp:cNvGraphicFramePr>
@@ -3971,11 +6321,11 @@
               <a:graphicData uri="http://schemas.openxmlformats.org/drawingml/2006/picture">
                 <pic:pic xmlns:pic="http://schemas.openxmlformats.org/drawingml/2006/picture">
                   <pic:nvPicPr>
-                    <pic:cNvPr id="1619425554" name="Image 1" descr="Une image contenant texte, capture d’écran, Police, logiciel&#10;&#10;Description générée automatiquement"/>
+                    <pic:cNvPr id="233975726" name="Image 1" descr="Une image contenant texte, capture d’écran, Police&#10;&#10;Description générée automatiquement"/>
                     <pic:cNvPicPr/>
                   </pic:nvPicPr>
                   <pic:blipFill>
-                    <a:blip r:embed="rId33"/>
+                    <a:blip r:embed="rId44"/>
                     <a:stretch>
                       <a:fillRect/>
                     </a:stretch>
@@ -3983,21 +6333,11 @@
                   <pic:spPr>
                     <a:xfrm>
                       <a:off x="0" y="0"/>
-                      <a:ext cx="6419850" cy="1778635"/>
+                      <a:ext cx="6420708" cy="1510950"/>
                     </a:xfrm>
                     <a:prstGeom prst="rect">
                       <a:avLst/>
                     </a:prstGeom>
-                    <a:ln>
-                      <a:noFill/>
-                    </a:ln>
-                    <a:effectLst>
-                      <a:outerShdw blurRad="292100" dist="139700" dir="2700000" algn="tl" rotWithShape="0">
-                        <a:srgbClr val="333333">
-                          <a:alpha val="65000"/>
-                        </a:srgbClr>
-                      </a:outerShdw>
-                    </a:effectLst>
                   </pic:spPr>
                 </pic:pic>
               </a:graphicData>
@@ -4005,30 +6345,6 @@
           </wp:inline>
         </w:drawing>
       </w:r>
-    </w:p>
-    <w:p>
-      <w:pPr>
-        <w:rPr>
-          <w:rFonts w:asciiTheme="minorHAnsi" w:hAnsiTheme="minorHAnsi" w:cstheme="minorHAnsi"/>
-          <w:lang w:val="fr-BE"/>
-        </w:rPr>
-      </w:pPr>
-    </w:p>
-    <w:p>
-      <w:pPr>
-        <w:rPr>
-          <w:rFonts w:asciiTheme="minorHAnsi" w:hAnsiTheme="minorHAnsi" w:cstheme="minorHAnsi"/>
-          <w:lang w:val="fr-BE"/>
-        </w:rPr>
-      </w:pPr>
-    </w:p>
-    <w:p>
-      <w:pPr>
-        <w:rPr>
-          <w:rFonts w:asciiTheme="minorHAnsi" w:hAnsiTheme="minorHAnsi" w:cstheme="minorHAnsi"/>
-          <w:lang w:val="fr-BE"/>
-        </w:rPr>
-      </w:pPr>
     </w:p>
     <w:sectPr>
       <w:pgSz w:w="11910" w:h="16840"/>
@@ -4142,7 +6458,7 @@
         <w:noProof/>
       </w:rPr>
       <w:drawing>
-        <wp:anchor distT="0" distB="0" distL="0" distR="0" simplePos="0" relativeHeight="251658240" behindDoc="1" locked="0" layoutInCell="1" allowOverlap="1" wp14:anchorId="0C71E0C6" wp14:editId="34AB946A">
+        <wp:anchor distT="0" distB="0" distL="0" distR="0" simplePos="0" relativeHeight="251658240" behindDoc="1" locked="0" layoutInCell="1" allowOverlap="1" wp14:anchorId="0C71E0C6" wp14:editId="6651FF30">
           <wp:simplePos x="0" y="0"/>
           <wp:positionH relativeFrom="page">
             <wp:posOffset>925194</wp:posOffset>
@@ -5543,7 +7859,6 @@
   <w:style w:type="character" w:default="1" w:styleId="Policepardfaut">
     <w:name w:val="Default Paragraph Font"/>
     <w:uiPriority w:val="1"/>
-    <w:semiHidden/>
     <w:unhideWhenUsed/>
   </w:style>
   <w:style w:type="table" w:default="1" w:styleId="TableauNormal">

</xml_diff>